<commit_message>
remove multiple random forest diagram
</commit_message>
<xml_diff>
--- a/Project2.docx
+++ b/Project2.docx
@@ -72,7 +72,7 @@
       <w:r>
         <w:t>” [1] as a reference, in which we’ll be studying the details of each diabetic hospital readmission record (</w:t>
       </w:r>
-      <w:hyperlink r:id="rId10">
+      <w:hyperlink r:id="rId11">
         <w:r>
           <w:rPr>
             <w:rStyle w:val="Hyperlink"/>
@@ -602,7 +602,7 @@
       <w:r>
         <w:t>(</w:t>
       </w:r>
-      <w:hyperlink r:id="rId11" w:history="1">
+      <w:hyperlink r:id="rId12" w:history="1">
         <w:r>
           <w:rPr>
             <w:rStyle w:val="Hyperlink"/>
@@ -787,7 +787,7 @@
       <w:r>
         <w:br/>
       </w:r>
-      <w:hyperlink r:id="rId12" w:history="1">
+      <w:hyperlink r:id="rId13" w:history="1">
         <w:r>
           <w:rPr>
             <w:rStyle w:val="Hyperlink"/>
@@ -1564,7 +1564,7 @@
         </w:rPr>
         <w:t>(</w:t>
       </w:r>
-      <w:hyperlink r:id="rId13" w:history="1">
+      <w:hyperlink r:id="rId14" w:history="1">
         <w:r>
           <w:rPr>
             <w:rStyle w:val="Hyperlink"/>
@@ -2233,8 +2233,8 @@
         <w:rPr>
           <w:b/>
           <w:bCs/>
-          <w:sz w:val="32"/>
-          <w:szCs w:val="32"/>
+          <w:sz w:val="28"/>
+          <w:szCs w:val="28"/>
         </w:rPr>
       </w:pPr>
       <w:r>
@@ -2246,17 +2246,15 @@
         </w:rPr>
         <w:t>Interpretative Modeling</w:t>
       </w:r>
-    </w:p>
-    <w:p>
-      <w:pPr>
-        <w:pStyle w:val="Heading2"/>
+      <w:r>
         <w:rPr>
           <w:b/>
           <w:bCs/>
           <w:sz w:val="28"/>
           <w:szCs w:val="28"/>
         </w:rPr>
-      </w:pPr>
+        <w:t xml:space="preserve"> </w:t>
+      </w:r>
       <w:r>
         <w:rPr>
           <w:b/>
@@ -2270,8 +2268,7 @@
     <w:p>
       <w:pPr>
         <w:rPr>
-          <w:sz w:val="28"/>
-          <w:szCs w:val="28"/>
+          <w:lang w:eastAsia="en-US"/>
         </w:rPr>
       </w:pPr>
       <w:r>
@@ -2350,7 +2347,7 @@
           <w:noProof/>
         </w:rPr>
         <w:drawing>
-          <wp:inline distT="0" distB="0" distL="0" distR="0" wp14:anchorId="02A5EE2E" wp14:editId="32E7F40D">
+          <wp:inline distT="0" distB="0" distL="0" distR="0" wp14:anchorId="2A7B5EFA" wp14:editId="59F76BDE">
             <wp:extent cx="6042662" cy="2905771"/>
             <wp:effectExtent l="0" t="0" r="0" b="0"/>
             <wp:docPr id="251542990" name="Picture 8"/>
@@ -2365,7 +2362,7 @@
                     <pic:cNvPicPr/>
                   </pic:nvPicPr>
                   <pic:blipFill>
-                    <a:blip r:embed="rId14" cstate="print">
+                    <a:blip r:embed="rId15" cstate="print">
                       <a:extLst>
                         <a:ext uri="{28A0092B-C50C-407E-A947-70E740481C1C}">
                           <a14:useLocalDpi xmlns:a14="http://schemas.microsoft.com/office/drawing/2010/main" val="0"/>
@@ -2420,6 +2417,7 @@
         <w:rPr>
           <w:rFonts w:ascii="Calibri" w:eastAsia="Calibri" w:hAnsi="Calibri" w:cs="Calibri"/>
         </w:rPr>
+        <w:lastRenderedPageBreak/>
         <w:t>In addition to the two features noted previously, number_diagnoses and diag_1 were also included. These values scored lower in terms of feature importance, but exhibited correlation with the outcome. The correlation between outcome and number_diagnoses is shown visually in Figure 3.</w:t>
       </w:r>
     </w:p>
@@ -2457,7 +2455,6 @@
         <w:t>Assumptions and Goodness of Fit</w:t>
       </w:r>
     </w:p>
-    <w:p/>
     <w:p>
       <w:r>
         <w:t>From a Hosmer-Lemeshow test, we fail to reject the null hypothesis that the model</w:t>
@@ -2465,8 +2462,6 @@
       <w:r>
         <w:t xml:space="preserve"> does not</w:t>
       </w:r>
-      <w:bookmarkStart w:id="0" w:name="_GoBack"/>
-      <w:bookmarkEnd w:id="0"/>
       <w:r>
         <w:t xml:space="preserve"> fit the data (p-value = 0.1548).</w:t>
       </w:r>
@@ -2480,90 +2475,10 @@
           <w:noProof/>
         </w:rPr>
         <w:drawing>
-          <wp:inline distT="0" distB="0" distL="0" distR="0" wp14:anchorId="24ED3DA8" wp14:editId="7BEAF5FD">
-            <wp:extent cx="2515961" cy="416076"/>
-            <wp:effectExtent l="0" t="0" r="0" b="0"/>
+          <wp:inline distT="0" distB="0" distL="0" distR="0" wp14:anchorId="03F215B1" wp14:editId="4DDC2BC0">
+            <wp:extent cx="3543300" cy="585972"/>
+            <wp:effectExtent l="0" t="0" r="0" b="5080"/>
             <wp:docPr id="77539979" name="Picture 77539979"/>
-            <wp:cNvGraphicFramePr>
-              <a:graphicFrameLocks xmlns:a="http://schemas.openxmlformats.org/drawingml/2006/main" noChangeAspect="1"/>
-            </wp:cNvGraphicFramePr>
-            <a:graphic xmlns:a="http://schemas.openxmlformats.org/drawingml/2006/main">
-              <a:graphicData uri="http://schemas.openxmlformats.org/drawingml/2006/picture">
-                <pic:pic xmlns:pic="http://schemas.openxmlformats.org/drawingml/2006/picture">
-                  <pic:nvPicPr>
-                    <pic:cNvPr id="0" name=""/>
-                    <pic:cNvPicPr/>
-                  </pic:nvPicPr>
-                  <pic:blipFill>
-                    <a:blip r:embed="rId15">
-                      <a:extLst>
-                        <a:ext uri="{28A0092B-C50C-407E-A947-70E740481C1C}">
-                          <a14:useLocalDpi xmlns:a14="http://schemas.microsoft.com/office/drawing/2010/main" val="0"/>
-                        </a:ext>
-                      </a:extLst>
-                    </a:blip>
-                    <a:stretch>
-                      <a:fillRect/>
-                    </a:stretch>
-                  </pic:blipFill>
-                  <pic:spPr>
-                    <a:xfrm>
-                      <a:off x="0" y="0"/>
-                      <a:ext cx="2515961" cy="416076"/>
-                    </a:xfrm>
-                    <a:prstGeom prst="rect">
-                      <a:avLst/>
-                    </a:prstGeom>
-                  </pic:spPr>
-                </pic:pic>
-              </a:graphicData>
-            </a:graphic>
-          </wp:inline>
-        </w:drawing>
-      </w:r>
-    </w:p>
-    <w:p>
-      <w:r>
-        <w:t>From the plot of residuals vs. Leverage:</w:t>
-      </w:r>
-    </w:p>
-    <w:p>
-      <w:pPr>
-        <w:pStyle w:val="ListParagraph"/>
-        <w:numPr>
-          <w:ilvl w:val="0"/>
-          <w:numId w:val="2"/>
-        </w:numPr>
-      </w:pPr>
-      <w:r>
-        <w:t>There are a few high leverage points, but the Cook’s distance for these points is not high. These points are likely not cause for concern.</w:t>
-      </w:r>
-    </w:p>
-    <w:p>
-      <w:pPr>
-        <w:pStyle w:val="ListParagraph"/>
-        <w:numPr>
-          <w:ilvl w:val="0"/>
-          <w:numId w:val="2"/>
-        </w:numPr>
-      </w:pPr>
-      <w:r>
-        <w:t>There is one outlier, but it is a low leverage point. This point should not cause influence on the fit.</w:t>
-      </w:r>
-    </w:p>
-    <w:p>
-      <w:pPr>
-        <w:jc w:val="center"/>
-      </w:pPr>
-      <w:r>
-        <w:rPr>
-          <w:noProof/>
-        </w:rPr>
-        <w:drawing>
-          <wp:inline distT="0" distB="0" distL="0" distR="0" wp14:anchorId="719625E1" wp14:editId="2044B129">
-            <wp:extent cx="4572000" cy="2771775"/>
-            <wp:effectExtent l="0" t="0" r="0" b="0"/>
-            <wp:docPr id="1185176139" name="Picture 1185176139"/>
             <wp:cNvGraphicFramePr>
               <a:graphicFrameLocks xmlns:a="http://schemas.openxmlformats.org/drawingml/2006/main" noChangeAspect="1"/>
             </wp:cNvGraphicFramePr>
@@ -2589,6 +2504,86 @@
                   <pic:spPr>
                     <a:xfrm>
                       <a:off x="0" y="0"/>
+                      <a:ext cx="3598458" cy="595094"/>
+                    </a:xfrm>
+                    <a:prstGeom prst="rect">
+                      <a:avLst/>
+                    </a:prstGeom>
+                  </pic:spPr>
+                </pic:pic>
+              </a:graphicData>
+            </a:graphic>
+          </wp:inline>
+        </w:drawing>
+      </w:r>
+    </w:p>
+    <w:p>
+      <w:r>
+        <w:t>From the plot of residuals vs. Leverage:</w:t>
+      </w:r>
+    </w:p>
+    <w:p>
+      <w:pPr>
+        <w:pStyle w:val="ListParagraph"/>
+        <w:numPr>
+          <w:ilvl w:val="0"/>
+          <w:numId w:val="2"/>
+        </w:numPr>
+      </w:pPr>
+      <w:r>
+        <w:t>There are a few high leverage points, but the Cook’s distance for these points is not high. These points are likely not cause for concern.</w:t>
+      </w:r>
+    </w:p>
+    <w:p>
+      <w:pPr>
+        <w:pStyle w:val="ListParagraph"/>
+        <w:numPr>
+          <w:ilvl w:val="0"/>
+          <w:numId w:val="2"/>
+        </w:numPr>
+      </w:pPr>
+      <w:r>
+        <w:t>There is one outlier, but it is a low leverage point. This point should not cause influence on the fit.</w:t>
+      </w:r>
+    </w:p>
+    <w:p>
+      <w:pPr>
+        <w:jc w:val="center"/>
+      </w:pPr>
+      <w:r>
+        <w:rPr>
+          <w:noProof/>
+        </w:rPr>
+        <w:drawing>
+          <wp:inline distT="0" distB="0" distL="0" distR="0" wp14:anchorId="4B1477B4" wp14:editId="6B410888">
+            <wp:extent cx="4572000" cy="2771775"/>
+            <wp:effectExtent l="0" t="0" r="0" b="0"/>
+            <wp:docPr id="1185176139" name="Picture 1185176139"/>
+            <wp:cNvGraphicFramePr>
+              <a:graphicFrameLocks xmlns:a="http://schemas.openxmlformats.org/drawingml/2006/main" noChangeAspect="1"/>
+            </wp:cNvGraphicFramePr>
+            <a:graphic xmlns:a="http://schemas.openxmlformats.org/drawingml/2006/main">
+              <a:graphicData uri="http://schemas.openxmlformats.org/drawingml/2006/picture">
+                <pic:pic xmlns:pic="http://schemas.openxmlformats.org/drawingml/2006/picture">
+                  <pic:nvPicPr>
+                    <pic:cNvPr id="0" name=""/>
+                    <pic:cNvPicPr/>
+                  </pic:nvPicPr>
+                  <pic:blipFill>
+                    <a:blip r:embed="rId17">
+                      <a:extLst>
+                        <a:ext uri="{28A0092B-C50C-407E-A947-70E740481C1C}">
+                          <a14:useLocalDpi xmlns:a14="http://schemas.microsoft.com/office/drawing/2010/main" val="0"/>
+                        </a:ext>
+                      </a:extLst>
+                    </a:blip>
+                    <a:stretch>
+                      <a:fillRect/>
+                    </a:stretch>
+                  </pic:blipFill>
+                  <pic:spPr>
+                    <a:xfrm>
+                      <a:off x="0" y="0"/>
                       <a:ext cx="4572000" cy="2771775"/>
                     </a:xfrm>
                     <a:prstGeom prst="rect">
@@ -2605,7 +2600,14 @@
     <w:p/>
     <w:p/>
     <w:p/>
-    <w:p/>
+    <w:p>
+      <w:pPr>
+        <w:rPr>
+          <w:sz w:val="28"/>
+          <w:szCs w:val="28"/>
+        </w:rPr>
+      </w:pPr>
+    </w:p>
     <w:p>
       <w:pPr>
         <w:pStyle w:val="Heading2"/>
@@ -2616,6 +2618,8 @@
           <w:szCs w:val="28"/>
         </w:rPr>
       </w:pPr>
+      <w:bookmarkStart w:id="0" w:name="_GoBack"/>
+      <w:bookmarkEnd w:id="0"/>
       <w:r>
         <w:rPr>
           <w:rFonts w:ascii="Calibri Light" w:eastAsia="Calibri Light" w:hAnsi="Calibri Light" w:cs="Calibri Light"/>
@@ -2624,6 +2628,7 @@
           <w:sz w:val="32"/>
           <w:szCs w:val="32"/>
         </w:rPr>
+        <w:lastRenderedPageBreak/>
         <w:t>Predictive Modeling</w:t>
       </w:r>
       <w:r>
@@ -2759,7 +2764,7 @@
                     <pic:cNvPicPr/>
                   </pic:nvPicPr>
                   <pic:blipFill>
-                    <a:blip r:embed="rId17"/>
+                    <a:blip r:embed="rId18"/>
                     <a:stretch>
                       <a:fillRect/>
                     </a:stretch>
@@ -2868,7 +2873,7 @@
                     <pic:cNvPicPr/>
                   </pic:nvPicPr>
                   <pic:blipFill>
-                    <a:blip r:embed="rId18" cstate="print">
+                    <a:blip r:embed="rId19" cstate="print">
                       <a:extLst>
                         <a:ext uri="{28A0092B-C50C-407E-A947-70E740481C1C}">
                           <a14:useLocalDpi xmlns:a14="http://schemas.microsoft.com/office/drawing/2010/main" val="0"/>
@@ -2933,7 +2938,7 @@
                     <pic:cNvPicPr/>
                   </pic:nvPicPr>
                   <pic:blipFill>
-                    <a:blip r:embed="rId19" cstate="print">
+                    <a:blip r:embed="rId20" cstate="print">
                       <a:extLst>
                         <a:ext uri="{28A0092B-C50C-407E-A947-70E740481C1C}">
                           <a14:useLocalDpi xmlns:a14="http://schemas.microsoft.com/office/drawing/2010/main" val="0"/>
@@ -2999,7 +3004,7 @@
                     <pic:cNvPicPr/>
                   </pic:nvPicPr>
                   <pic:blipFill>
-                    <a:blip r:embed="rId20" cstate="print">
+                    <a:blip r:embed="rId21" cstate="print">
                       <a:extLst>
                         <a:ext uri="{28A0092B-C50C-407E-A947-70E740481C1C}">
                           <a14:useLocalDpi xmlns:a14="http://schemas.microsoft.com/office/drawing/2010/main" val="0"/>
@@ -3084,7 +3089,7 @@
                     <pic:cNvPicPr/>
                   </pic:nvPicPr>
                   <pic:blipFill>
-                    <a:blip r:embed="rId21">
+                    <a:blip r:embed="rId22">
                       <a:extLst>
                         <a:ext uri="{28A0092B-C50C-407E-A947-70E740481C1C}">
                           <a14:useLocalDpi xmlns:a14="http://schemas.microsoft.com/office/drawing/2010/main" val="0"/>
@@ -3137,7 +3142,7 @@
                     <pic:cNvPicPr/>
                   </pic:nvPicPr>
                   <pic:blipFill>
-                    <a:blip r:embed="rId22">
+                    <a:blip r:embed="rId23">
                       <a:extLst>
                         <a:ext uri="{28A0092B-C50C-407E-A947-70E740481C1C}">
                           <a14:useLocalDpi xmlns:a14="http://schemas.microsoft.com/office/drawing/2010/main" val="0"/>
@@ -3241,10 +3246,10 @@
             <v:path o:extrusionok="f" gradientshapeok="t" o:connecttype="rect"/>
             <o:lock v:ext="edit" aspectratio="t"/>
           </v:shapetype>
-          <v:shape id="_x0000_i1025" type="#_x0000_t75" style="width:497.4pt;height:171pt" o:ole="">
-            <v:imagedata r:id="rId23" o:title=""/>
+          <v:shape id="_x0000_i1025" type="#_x0000_t75" style="width:497.5pt;height:171pt" o:ole="">
+            <v:imagedata r:id="rId24" o:title=""/>
           </v:shape>
-          <o:OLEObject Type="Embed" ProgID="Visio.Drawing.15" ShapeID="_x0000_i1025" DrawAspect="Content" ObjectID="_1637228374" r:id="rId24"/>
+          <o:OLEObject Type="Embed" ProgID="Visio.Drawing.15" ShapeID="_x0000_i1025" DrawAspect="Content" ObjectID="_1637226525" r:id="rId25"/>
         </w:object>
       </w:r>
     </w:p>
@@ -3289,7 +3294,7 @@
                     <pic:cNvPicPr/>
                   </pic:nvPicPr>
                   <pic:blipFill>
-                    <a:blip r:embed="rId25">
+                    <a:blip r:embed="rId26">
                       <a:extLst>
                         <a:ext uri="{28A0092B-C50C-407E-A947-70E740481C1C}">
                           <a14:useLocalDpi xmlns:a14="http://schemas.microsoft.com/office/drawing/2010/main" val="0"/>
@@ -3324,40 +3329,11 @@
     <w:p>
       <w:pPr>
         <w:pStyle w:val="Heading2"/>
-      </w:pPr>
-    </w:p>
-    <w:p>
-      <w:pPr>
-        <w:pStyle w:val="Heading2"/>
-      </w:pPr>
-    </w:p>
-    <w:p>
-      <w:pPr>
-        <w:pStyle w:val="Heading2"/>
-      </w:pPr>
-    </w:p>
-    <w:p>
-      <w:pPr>
-        <w:pStyle w:val="Heading2"/>
         <w:rPr>
           <w:rFonts w:ascii="Helvetica Neue" w:hAnsi="Helvetica Neue"/>
           <w:color w:val="333333"/>
           <w:sz w:val="21"/>
           <w:szCs w:val="21"/>
-        </w:rPr>
-      </w:pPr>
-      <w:r>
-        <w:br/>
-      </w:r>
-    </w:p>
-    <w:p>
-      <w:pPr>
-        <w:pStyle w:val="Heading2"/>
-        <w:rPr>
-          <w:b/>
-          <w:bCs/>
-          <w:sz w:val="28"/>
-          <w:szCs w:val="28"/>
         </w:rPr>
       </w:pPr>
       <w:r>
@@ -3412,7 +3388,7 @@
                     <pic:cNvPicPr/>
                   </pic:nvPicPr>
                   <pic:blipFill>
-                    <a:blip r:embed="rId26" cstate="print">
+                    <a:blip r:embed="rId27" cstate="print">
                       <a:extLst>
                         <a:ext uri="{28A0092B-C50C-407E-A947-70E740481C1C}">
                           <a14:useLocalDpi xmlns:a14="http://schemas.microsoft.com/office/drawing/2010/main" val="0"/>
@@ -3443,100 +3419,7 @@
           <w:noProof/>
         </w:rPr>
         <w:drawing>
-          <wp:inline distT="0" distB="0" distL="0" distR="0" wp14:anchorId="376145F0" wp14:editId="17803224">
-            <wp:extent cx="5943600" cy="2372995"/>
-            <wp:effectExtent l="0" t="0" r="0" b="8255"/>
-            <wp:docPr id="567156508" name="Picture 26"/>
-            <wp:cNvGraphicFramePr>
-              <a:graphicFrameLocks xmlns:a="http://schemas.openxmlformats.org/drawingml/2006/main" noChangeAspect="1"/>
-            </wp:cNvGraphicFramePr>
-            <a:graphic xmlns:a="http://schemas.openxmlformats.org/drawingml/2006/main">
-              <a:graphicData uri="http://schemas.openxmlformats.org/drawingml/2006/picture">
-                <pic:pic xmlns:pic="http://schemas.openxmlformats.org/drawingml/2006/picture">
-                  <pic:nvPicPr>
-                    <pic:cNvPr id="0" name="Picture 26"/>
-                    <pic:cNvPicPr/>
-                  </pic:nvPicPr>
-                  <pic:blipFill>
-                    <a:blip r:embed="rId26" cstate="print">
-                      <a:extLst>
-                        <a:ext uri="{28A0092B-C50C-407E-A947-70E740481C1C}">
-                          <a14:useLocalDpi xmlns:a14="http://schemas.microsoft.com/office/drawing/2010/main" val="0"/>
-                        </a:ext>
-                      </a:extLst>
-                    </a:blip>
-                    <a:stretch>
-                      <a:fillRect/>
-                    </a:stretch>
-                  </pic:blipFill>
-                  <pic:spPr>
-                    <a:xfrm>
-                      <a:off x="0" y="0"/>
-                      <a:ext cx="5943600" cy="2372995"/>
-                    </a:xfrm>
-                    <a:prstGeom prst="rect">
-                      <a:avLst/>
-                    </a:prstGeom>
-                  </pic:spPr>
-                </pic:pic>
-              </a:graphicData>
-            </a:graphic>
-          </wp:inline>
-        </w:drawing>
-      </w:r>
-      <w:r>
-        <w:rPr>
-          <w:noProof/>
-        </w:rPr>
-        <w:lastRenderedPageBreak/>
-        <w:drawing>
-          <wp:inline distT="0" distB="0" distL="0" distR="0" wp14:anchorId="54B7C301" wp14:editId="15A3DA1E">
-            <wp:extent cx="5943600" cy="2372995"/>
-            <wp:effectExtent l="0" t="0" r="0" b="8255"/>
-            <wp:docPr id="776306282" name="Picture 26"/>
-            <wp:cNvGraphicFramePr>
-              <a:graphicFrameLocks xmlns:a="http://schemas.openxmlformats.org/drawingml/2006/main" noChangeAspect="1"/>
-            </wp:cNvGraphicFramePr>
-            <a:graphic xmlns:a="http://schemas.openxmlformats.org/drawingml/2006/main">
-              <a:graphicData uri="http://schemas.openxmlformats.org/drawingml/2006/picture">
-                <pic:pic xmlns:pic="http://schemas.openxmlformats.org/drawingml/2006/picture">
-                  <pic:nvPicPr>
-                    <pic:cNvPr id="0" name="Picture 26"/>
-                    <pic:cNvPicPr/>
-                  </pic:nvPicPr>
-                  <pic:blipFill>
-                    <a:blip r:embed="rId26" cstate="print">
-                      <a:extLst>
-                        <a:ext uri="{28A0092B-C50C-407E-A947-70E740481C1C}">
-                          <a14:useLocalDpi xmlns:a14="http://schemas.microsoft.com/office/drawing/2010/main" val="0"/>
-                        </a:ext>
-                      </a:extLst>
-                    </a:blip>
-                    <a:stretch>
-                      <a:fillRect/>
-                    </a:stretch>
-                  </pic:blipFill>
-                  <pic:spPr>
-                    <a:xfrm>
-                      <a:off x="0" y="0"/>
-                      <a:ext cx="5943600" cy="2372995"/>
-                    </a:xfrm>
-                    <a:prstGeom prst="rect">
-                      <a:avLst/>
-                    </a:prstGeom>
-                  </pic:spPr>
-                </pic:pic>
-              </a:graphicData>
-            </a:graphic>
-          </wp:inline>
-        </w:drawing>
-      </w:r>
-      <w:r>
-        <w:rPr>
-          <w:noProof/>
-        </w:rPr>
-        <w:drawing>
-          <wp:inline distT="0" distB="0" distL="0" distR="0" wp14:anchorId="67396D80" wp14:editId="1BC798A5">
+          <wp:inline distT="0" distB="0" distL="0" distR="0" wp14:anchorId="67396D80" wp14:editId="0595DB20">
             <wp:extent cx="4132686" cy="2347595"/>
             <wp:effectExtent l="0" t="0" r="1270" b="0"/>
             <wp:docPr id="1856295617" name="Picture 30"/>
@@ -3551,7 +3434,7 @@
                     <pic:cNvPicPr/>
                   </pic:nvPicPr>
                   <pic:blipFill>
-                    <a:blip r:embed="rId27" cstate="print">
+                    <a:blip r:embed="rId28" cstate="print">
                       <a:extLst>
                         <a:ext uri="{28A0092B-C50C-407E-A947-70E740481C1C}">
                           <a14:useLocalDpi xmlns:a14="http://schemas.microsoft.com/office/drawing/2010/main" val="0"/>
@@ -3613,7 +3496,7 @@
                     <pic:cNvPicPr/>
                   </pic:nvPicPr>
                   <pic:blipFill>
-                    <a:blip r:embed="rId28" cstate="print">
+                    <a:blip r:embed="rId29" cstate="print">
                       <a:extLst>
                         <a:ext uri="{28A0092B-C50C-407E-A947-70E740481C1C}">
                           <a14:useLocalDpi xmlns:a14="http://schemas.microsoft.com/office/drawing/2010/main" val="0"/>
@@ -3715,7 +3598,7 @@
                     <pic:cNvPicPr/>
                   </pic:nvPicPr>
                   <pic:blipFill>
-                    <a:blip r:embed="rId29" cstate="print">
+                    <a:blip r:embed="rId30" cstate="print">
                       <a:extLst>
                         <a:ext uri="{28A0092B-C50C-407E-A947-70E740481C1C}">
                           <a14:useLocalDpi xmlns:a14="http://schemas.microsoft.com/office/drawing/2010/main" val="0"/>
@@ -3903,7 +3786,7 @@
                     <pic:cNvPicPr/>
                   </pic:nvPicPr>
                   <pic:blipFill>
-                    <a:blip r:embed="rId30" cstate="print">
+                    <a:blip r:embed="rId31" cstate="print">
                       <a:extLst>
                         <a:ext uri="{28A0092B-C50C-407E-A947-70E740481C1C}">
                           <a14:useLocalDpi xmlns:a14="http://schemas.microsoft.com/office/drawing/2010/main" val="0"/>
@@ -3943,27 +3826,12 @@
         <w:lastRenderedPageBreak/>
         <w:t>Compared to Simple Logistic model, the result for LDA does not show significant difference in comparison. Here, the LDA output shows we got AUC = 0.603 for Training Set and AUC = 0.586 for the test set.</w:t>
       </w:r>
-    </w:p>
-    <w:p>
-      <w:pPr>
-        <w:rPr>
-          <w:lang w:eastAsia="en-US"/>
-        </w:rPr>
-      </w:pPr>
-    </w:p>
-    <w:p>
-      <w:pPr>
-        <w:rPr>
-          <w:lang w:eastAsia="en-US"/>
-        </w:rPr>
-      </w:pPr>
-    </w:p>
-    <w:p>
-      <w:pPr>
-        <w:rPr>
-          <w:lang w:eastAsia="en-US"/>
-        </w:rPr>
-      </w:pPr>
+      <w:r>
+        <w:rPr>
+          <w:lang w:eastAsia="en-US"/>
+        </w:rPr>
+        <w:br/>
+      </w:r>
     </w:p>
     <w:p>
       <w:pPr>
@@ -4329,6 +4197,104 @@
     </w:p>
     <w:p>
       <w:pPr>
+        <w:rPr>
+          <w:lang w:eastAsia="en-US"/>
+        </w:rPr>
+      </w:pPr>
+    </w:p>
+    <w:p>
+      <w:pPr>
+        <w:rPr>
+          <w:lang w:eastAsia="en-US"/>
+        </w:rPr>
+      </w:pPr>
+    </w:p>
+    <w:p>
+      <w:pPr>
+        <w:rPr>
+          <w:lang w:eastAsia="en-US"/>
+        </w:rPr>
+      </w:pPr>
+    </w:p>
+    <w:p>
+      <w:pPr>
+        <w:rPr>
+          <w:lang w:eastAsia="en-US"/>
+        </w:rPr>
+      </w:pPr>
+    </w:p>
+    <w:p>
+      <w:pPr>
+        <w:rPr>
+          <w:lang w:eastAsia="en-US"/>
+        </w:rPr>
+      </w:pPr>
+    </w:p>
+    <w:p>
+      <w:pPr>
+        <w:rPr>
+          <w:lang w:eastAsia="en-US"/>
+        </w:rPr>
+      </w:pPr>
+    </w:p>
+    <w:p>
+      <w:pPr>
+        <w:rPr>
+          <w:lang w:eastAsia="en-US"/>
+        </w:rPr>
+      </w:pPr>
+    </w:p>
+    <w:p>
+      <w:pPr>
+        <w:rPr>
+          <w:lang w:eastAsia="en-US"/>
+        </w:rPr>
+      </w:pPr>
+    </w:p>
+    <w:p>
+      <w:pPr>
+        <w:rPr>
+          <w:lang w:eastAsia="en-US"/>
+        </w:rPr>
+      </w:pPr>
+    </w:p>
+    <w:p>
+      <w:pPr>
+        <w:rPr>
+          <w:lang w:eastAsia="en-US"/>
+        </w:rPr>
+      </w:pPr>
+    </w:p>
+    <w:p>
+      <w:pPr>
+        <w:rPr>
+          <w:lang w:eastAsia="en-US"/>
+        </w:rPr>
+      </w:pPr>
+    </w:p>
+    <w:p>
+      <w:pPr>
+        <w:rPr>
+          <w:lang w:eastAsia="en-US"/>
+        </w:rPr>
+      </w:pPr>
+    </w:p>
+    <w:p>
+      <w:pPr>
+        <w:rPr>
+          <w:lang w:eastAsia="en-US"/>
+        </w:rPr>
+      </w:pPr>
+    </w:p>
+    <w:p>
+      <w:pPr>
+        <w:rPr>
+          <w:lang w:eastAsia="en-US"/>
+        </w:rPr>
+      </w:pPr>
+    </w:p>
+    <w:p>
+      <w:pPr>
         <w:pStyle w:val="Heading2"/>
         <w:rPr>
           <w:b/>
@@ -4344,6 +4310,7 @@
           <w:sz w:val="32"/>
           <w:szCs w:val="32"/>
         </w:rPr>
+        <w:lastRenderedPageBreak/>
         <w:t>Reference</w:t>
       </w:r>
     </w:p>
@@ -4634,7 +4601,6 @@
           <w:sz w:val="18"/>
           <w:szCs w:val="18"/>
         </w:rPr>
-        <w:lastRenderedPageBreak/>
         <w:t xml:space="preserve"> Mean   :156673162   Mean   : 54947105   Caucasian      :52305                           6      : 4516    </w:t>
       </w:r>
     </w:p>
@@ -5454,6 +5420,7 @@
           <w:sz w:val="18"/>
           <w:szCs w:val="18"/>
         </w:rPr>
+        <w:lastRenderedPageBreak/>
         <w:t xml:space="preserve"> Min.   : 1.000   &gt;200:  936    &gt;7  : 2866   Down  :  435   Down  :   28   Down  :    8   Down  :    1  </w:t>
       </w:r>
     </w:p>
@@ -6156,7 +6123,6 @@
           <w:sz w:val="18"/>
           <w:szCs w:val="18"/>
         </w:rPr>
-        <w:lastRenderedPageBreak/>
         <w:t xml:space="preserve"> Steady:  190   Steady:   18                  Up    :    0                          Steady:21621  </w:t>
       </w:r>
     </w:p>
@@ -7515,6 +7481,7 @@
           <w:sz w:val="18"/>
           <w:szCs w:val="18"/>
         </w:rPr>
+        <w:lastRenderedPageBreak/>
         <w:t>diag_1                    4.7073685  3.9471989           6.65245450     342.65928079</w:t>
       </w:r>
     </w:p>
@@ -8685,7 +8652,6 @@
           <w:sz w:val="18"/>
           <w:szCs w:val="18"/>
         </w:rPr>
-        <w:lastRenderedPageBreak/>
         <w:t xml:space="preserve"> [1] 305.76153425 117.22979136 198.36945348  73.21851673 276.40750946 342.65928079  58.01641338</w:t>
       </w:r>
     </w:p>
@@ -8965,7 +8931,7 @@
                     <pic:cNvPicPr/>
                   </pic:nvPicPr>
                   <pic:blipFill>
-                    <a:blip r:embed="rId31" cstate="print">
+                    <a:blip r:embed="rId32" cstate="print">
                       <a:extLst>
                         <a:ext uri="{28A0092B-C50C-407E-A947-70E740481C1C}">
                           <a14:useLocalDpi xmlns:a14="http://schemas.microsoft.com/office/drawing/2010/main" val="0"/>
@@ -9002,6 +8968,7 @@
         <w:rPr>
           <w:noProof/>
         </w:rPr>
+        <w:lastRenderedPageBreak/>
         <w:drawing>
           <wp:inline distT="0" distB="0" distL="0" distR="0" wp14:anchorId="02B55B5F" wp14:editId="18E6DBDC">
             <wp:extent cx="5943600" cy="1811020"/>
@@ -9018,7 +8985,7 @@
                     <pic:cNvPicPr/>
                   </pic:nvPicPr>
                   <pic:blipFill>
-                    <a:blip r:embed="rId32" cstate="print">
+                    <a:blip r:embed="rId33" cstate="print">
                       <a:extLst>
                         <a:ext uri="{28A0092B-C50C-407E-A947-70E740481C1C}">
                           <a14:useLocalDpi xmlns:a14="http://schemas.microsoft.com/office/drawing/2010/main" val="0"/>
@@ -9137,7 +9104,6 @@
         <w:rPr>
           <w:noProof/>
         </w:rPr>
-        <w:lastRenderedPageBreak/>
         <w:drawing>
           <wp:inline distT="0" distB="0" distL="0" distR="0" wp14:anchorId="6EFC5D36" wp14:editId="258F77EA">
             <wp:extent cx="5302564" cy="2279650"/>
@@ -9154,7 +9120,7 @@
                     <pic:cNvPicPr/>
                   </pic:nvPicPr>
                   <pic:blipFill>
-                    <a:blip r:embed="rId33" cstate="print">
+                    <a:blip r:embed="rId34" cstate="print">
                       <a:extLst>
                         <a:ext uri="{28A0092B-C50C-407E-A947-70E740481C1C}">
                           <a14:useLocalDpi xmlns:a14="http://schemas.microsoft.com/office/drawing/2010/main" val="0"/>
@@ -9248,6 +9214,7 @@
         <w:rPr>
           <w:noProof/>
         </w:rPr>
+        <w:lastRenderedPageBreak/>
         <w:drawing>
           <wp:inline distT="0" distB="0" distL="0" distR="0" wp14:anchorId="096D1670" wp14:editId="0DE738C0">
             <wp:extent cx="5467796" cy="3962400"/>
@@ -9264,7 +9231,7 @@
                     <pic:cNvPicPr/>
                   </pic:nvPicPr>
                   <pic:blipFill>
-                    <a:blip r:embed="rId34">
+                    <a:blip r:embed="rId35">
                       <a:extLst>
                         <a:ext uri="{28A0092B-C50C-407E-A947-70E740481C1C}">
                           <a14:useLocalDpi xmlns:a14="http://schemas.microsoft.com/office/drawing/2010/main" val="0"/>
@@ -9375,7 +9342,7 @@
                     <pic:cNvPicPr/>
                   </pic:nvPicPr>
                   <pic:blipFill>
-                    <a:blip r:embed="rId35">
+                    <a:blip r:embed="rId36">
                       <a:extLst>
                         <a:ext uri="{28A0092B-C50C-407E-A947-70E740481C1C}">
                           <a14:useLocalDpi xmlns:a14="http://schemas.microsoft.com/office/drawing/2010/main" val="0"/>
@@ -9447,7 +9414,7 @@
                     <pic:cNvPicPr/>
                   </pic:nvPicPr>
                   <pic:blipFill>
-                    <a:blip r:embed="rId36">
+                    <a:blip r:embed="rId37">
                       <a:extLst>
                         <a:ext uri="{28A0092B-C50C-407E-A947-70E740481C1C}">
                           <a14:useLocalDpi xmlns:a14="http://schemas.microsoft.com/office/drawing/2010/main" val="0"/>
@@ -9515,7 +9482,7 @@
                     <pic:cNvPicPr/>
                   </pic:nvPicPr>
                   <pic:blipFill>
-                    <a:blip r:embed="rId37">
+                    <a:blip r:embed="rId38">
                       <a:extLst>
                         <a:ext uri="{28A0092B-C50C-407E-A947-70E740481C1C}">
                           <a14:useLocalDpi xmlns:a14="http://schemas.microsoft.com/office/drawing/2010/main" val="0"/>
@@ -9582,7 +9549,7 @@
                     <pic:cNvPicPr/>
                   </pic:nvPicPr>
                   <pic:blipFill>
-                    <a:blip r:embed="rId38" cstate="print">
+                    <a:blip r:embed="rId39" cstate="print">
                       <a:extLst>
                         <a:ext uri="{28A0092B-C50C-407E-A947-70E740481C1C}">
                           <a14:useLocalDpi xmlns:a14="http://schemas.microsoft.com/office/drawing/2010/main" val="0"/>
@@ -9682,7 +9649,7 @@
                     <pic:cNvPicPr/>
                   </pic:nvPicPr>
                   <pic:blipFill>
-                    <a:blip r:embed="rId25">
+                    <a:blip r:embed="rId26">
                       <a:extLst>
                         <a:ext uri="{28A0092B-C50C-407E-A947-70E740481C1C}">
                           <a14:useLocalDpi xmlns:a14="http://schemas.microsoft.com/office/drawing/2010/main" val="0"/>
@@ -9749,7 +9716,7 @@
                     <pic:cNvPicPr/>
                   </pic:nvPicPr>
                   <pic:blipFill>
-                    <a:blip r:embed="rId17" cstate="print">
+                    <a:blip r:embed="rId18" cstate="print">
                       <a:extLst>
                         <a:ext uri="{28A0092B-C50C-407E-A947-70E740481C1C}">
                           <a14:useLocalDpi xmlns:a14="http://schemas.microsoft.com/office/drawing/2010/main" val="0"/>
@@ -9799,7 +9766,7 @@
                     <pic:cNvPicPr/>
                   </pic:nvPicPr>
                   <pic:blipFill>
-                    <a:blip r:embed="rId39" cstate="print">
+                    <a:blip r:embed="rId40" cstate="print">
                       <a:extLst>
                         <a:ext uri="{28A0092B-C50C-407E-A947-70E740481C1C}">
                           <a14:useLocalDpi xmlns:a14="http://schemas.microsoft.com/office/drawing/2010/main" val="0"/>
@@ -9848,7 +9815,7 @@
                     <pic:cNvPicPr/>
                   </pic:nvPicPr>
                   <pic:blipFill>
-                    <a:blip r:embed="rId40" cstate="print">
+                    <a:blip r:embed="rId41" cstate="print">
                       <a:extLst>
                         <a:ext uri="{28A0092B-C50C-407E-A947-70E740481C1C}">
                           <a14:useLocalDpi xmlns:a14="http://schemas.microsoft.com/office/drawing/2010/main" val="0"/>
@@ -9896,7 +9863,7 @@
                     <pic:cNvPicPr/>
                   </pic:nvPicPr>
                   <pic:blipFill>
-                    <a:blip r:embed="rId20"/>
+                    <a:blip r:embed="rId21"/>
                     <a:stretch>
                       <a:fillRect/>
                     </a:stretch>
@@ -9978,10 +9945,10 @@
       </w:r>
       <w:r>
         <w:object w:dxaOrig="30991" w:dyaOrig="10651" w14:anchorId="7E7C0B5F">
-          <v:shape id="_x0000_i1026" type="#_x0000_t75" style="width:468pt;height:160.8pt" o:ole="">
-            <v:imagedata r:id="rId41" o:title=""/>
+          <v:shape id="_x0000_i1026" type="#_x0000_t75" style="width:468pt;height:161pt" o:ole="">
+            <v:imagedata r:id="rId42" o:title=""/>
           </v:shape>
-          <o:OLEObject Type="Embed" ProgID="Visio.Drawing.15" ShapeID="_x0000_i1026" DrawAspect="Content" ObjectID="_1637228375" r:id="rId42"/>
+          <o:OLEObject Type="Embed" ProgID="Visio.Drawing.15" ShapeID="_x0000_i1026" DrawAspect="Content" ObjectID="_1637226526" r:id="rId43"/>
         </w:object>
       </w:r>
       <w:r>
@@ -10023,7 +9990,7 @@
                     <pic:cNvPicPr/>
                   </pic:nvPicPr>
                   <pic:blipFill>
-                    <a:blip r:embed="rId43">
+                    <a:blip r:embed="rId44">
                       <a:extLst>
                         <a:ext uri="{28A0092B-C50C-407E-A947-70E740481C1C}">
                           <a14:useLocalDpi xmlns:a14="http://schemas.microsoft.com/office/drawing/2010/main" val="0"/>
@@ -10072,7 +10039,7 @@
                     <pic:cNvPicPr/>
                   </pic:nvPicPr>
                   <pic:blipFill>
-                    <a:blip r:embed="rId27" cstate="print">
+                    <a:blip r:embed="rId28" cstate="print">
                       <a:extLst>
                         <a:ext uri="{28A0092B-C50C-407E-A947-70E740481C1C}">
                           <a14:useLocalDpi xmlns:a14="http://schemas.microsoft.com/office/drawing/2010/main" val="0"/>
@@ -10125,7 +10092,7 @@
                     <pic:cNvPicPr/>
                   </pic:nvPicPr>
                   <pic:blipFill>
-                    <a:blip r:embed="rId44">
+                    <a:blip r:embed="rId45">
                       <a:extLst>
                         <a:ext uri="{28A0092B-C50C-407E-A947-70E740481C1C}">
                           <a14:useLocalDpi xmlns:a14="http://schemas.microsoft.com/office/drawing/2010/main" val="0"/>
@@ -10235,7 +10202,7 @@
                     <pic:cNvPicPr/>
                   </pic:nvPicPr>
                   <pic:blipFill>
-                    <a:blip r:embed="rId45">
+                    <a:blip r:embed="rId46">
                       <a:extLst>
                         <a:ext uri="{28A0092B-C50C-407E-A947-70E740481C1C}">
                           <a14:useLocalDpi xmlns:a14="http://schemas.microsoft.com/office/drawing/2010/main" val="0"/>
@@ -10304,7 +10271,7 @@
                     <pic:cNvPicPr/>
                   </pic:nvPicPr>
                   <pic:blipFill>
-                    <a:blip r:embed="rId46" cstate="print">
+                    <a:blip r:embed="rId47" cstate="print">
                       <a:extLst>
                         <a:ext uri="{28A0092B-C50C-407E-A947-70E740481C1C}">
                           <a14:useLocalDpi xmlns:a14="http://schemas.microsoft.com/office/drawing/2010/main" val="0"/>
@@ -10373,7 +10340,7 @@
       </w:r>
     </w:p>
     <w:p>
-      <w:hyperlink r:id="rId47" w:history="1">
+      <w:hyperlink r:id="rId48" w:history="1">
         <w:r>
           <w:rPr>
             <w:rStyle w:val="Hyperlink"/>
@@ -23211,7 +23178,7 @@
       </w:pPr>
     </w:p>
     <w:sectPr>
-      <w:headerReference w:type="default" r:id="rId48"/>
+      <w:headerReference w:type="default" r:id="rId49"/>
       <w:pgSz w:w="12240" w:h="15840"/>
       <w:pgMar w:top="1440" w:right="1440" w:bottom="1440" w:left="1440" w:header="720" w:footer="720" w:gutter="0"/>
       <w:cols w:space="720"/>
@@ -26659,6 +26626,15 @@
 </file>
 
 <file path=customXml/item1.xml><?xml version="1.0" encoding="utf-8"?>
+<?mso-contentType ?>
+<FormTemplates xmlns="http://schemas.microsoft.com/sharepoint/v3/contenttype/forms">
+  <Display>DocumentLibraryForm</Display>
+  <Edit>DocumentLibraryForm</Edit>
+  <New>DocumentLibraryForm</New>
+</FormTemplates>
+</file>
+
+<file path=customXml/item2.xml><?xml version="1.0" encoding="utf-8"?>
 <ct:contentTypeSchema xmlns:ct="http://schemas.microsoft.com/office/2006/metadata/contentType" xmlns:ma="http://schemas.microsoft.com/office/2006/metadata/properties/metaAttributes" ct:_="" ma:_="" ma:contentTypeName="Document" ma:contentTypeID="0x010100E9BE5E116E902A4AB6A5573049C00620" ma:contentTypeVersion="11" ma:contentTypeDescription="Create a new document." ma:contentTypeScope="" ma:versionID="b3aa41e190a184f826d0c545b0fe173a">
   <xsd:schema xmlns:xsd="http://www.w3.org/2001/XMLSchema" xmlns:xs="http://www.w3.org/2001/XMLSchema" xmlns:p="http://schemas.microsoft.com/office/2006/metadata/properties" xmlns:ns3="42c3fb70-e26e-416b-9933-bd2c1fb97f88" xmlns:ns4="d3b6acbd-5192-438b-a60d-7ff769b97351" targetNamespace="http://schemas.microsoft.com/office/2006/metadata/properties" ma:root="true" ma:fieldsID="05f5c5467588e8d9dd67bf3251e60bfd" ns3:_="" ns4:_="">
     <xsd:import namespace="42c3fb70-e26e-416b-9933-bd2c1fb97f88"/>
@@ -26867,22 +26843,25 @@
 </ct:contentTypeSchema>
 </file>
 
-<file path=customXml/item2.xml><?xml version="1.0" encoding="utf-8"?>
+<file path=customXml/item3.xml><?xml version="1.0" encoding="utf-8"?>
 <p:properties xmlns:p="http://schemas.microsoft.com/office/2006/metadata/properties" xmlns:xsi="http://www.w3.org/2001/XMLSchema-instance" xmlns:pc="http://schemas.microsoft.com/office/infopath/2007/PartnerControls">
   <documentManagement/>
 </p:properties>
 </file>
 
-<file path=customXml/item3.xml><?xml version="1.0" encoding="utf-8"?>
-<?mso-contentType ?>
-<FormTemplates xmlns="http://schemas.microsoft.com/sharepoint/v3/contenttype/forms">
-  <Display>DocumentLibraryForm</Display>
-  <Edit>DocumentLibraryForm</Edit>
-  <New>DocumentLibraryForm</New>
-</FormTemplates>
+<file path=customXml/item4.xml><?xml version="1.0" encoding="utf-8"?>
+<b:Sources xmlns:b="http://schemas.openxmlformats.org/officeDocument/2006/bibliography" xmlns="http://schemas.openxmlformats.org/officeDocument/2006/bibliography" SelectedStyle="\APASixthEditionOfficeOnline.xsl" StyleName="APA" Version="6"/>
 </file>
 
 <file path=customXml/itemProps1.xml><?xml version="1.0" encoding="utf-8"?>
+<ds:datastoreItem xmlns:ds="http://schemas.openxmlformats.org/officeDocument/2006/customXml" ds:itemID="{2647E85A-18A0-43C3-B022-B90CFC06F8ED}">
+  <ds:schemaRefs>
+    <ds:schemaRef ds:uri="http://schemas.microsoft.com/sharepoint/v3/contenttype/forms"/>
+  </ds:schemaRefs>
+</ds:datastoreItem>
+</file>
+
+<file path=customXml/itemProps2.xml><?xml version="1.0" encoding="utf-8"?>
 <ds:datastoreItem xmlns:ds="http://schemas.openxmlformats.org/officeDocument/2006/customXml" ds:itemID="{39E55A53-9BF0-4039-9ECB-8E7112BDE005}">
   <ds:schemaRefs>
     <ds:schemaRef ds:uri="http://schemas.microsoft.com/office/2006/metadata/contentType"/>
@@ -26901,7 +26880,7 @@
 </ds:datastoreItem>
 </file>
 
-<file path=customXml/itemProps2.xml><?xml version="1.0" encoding="utf-8"?>
+<file path=customXml/itemProps3.xml><?xml version="1.0" encoding="utf-8"?>
 <ds:datastoreItem xmlns:ds="http://schemas.openxmlformats.org/officeDocument/2006/customXml" ds:itemID="{7D9D371D-219A-4344-9EA7-217CE0E08DAB}">
   <ds:schemaRefs>
     <ds:schemaRef ds:uri="http://schemas.microsoft.com/office/2006/metadata/properties"/>
@@ -26910,10 +26889,10 @@
 </ds:datastoreItem>
 </file>
 
-<file path=customXml/itemProps3.xml><?xml version="1.0" encoding="utf-8"?>
-<ds:datastoreItem xmlns:ds="http://schemas.openxmlformats.org/officeDocument/2006/customXml" ds:itemID="{2647E85A-18A0-43C3-B022-B90CFC06F8ED}">
+<file path=customXml/itemProps4.xml><?xml version="1.0" encoding="utf-8"?>
+<ds:datastoreItem xmlns:ds="http://schemas.openxmlformats.org/officeDocument/2006/customXml" ds:itemID="{C12D604D-5C06-45C1-97FD-1F3BD6BF8A64}">
   <ds:schemaRefs>
-    <ds:schemaRef ds:uri="http://schemas.microsoft.com/sharepoint/v3/contenttype/forms"/>
+    <ds:schemaRef ds:uri="http://schemas.openxmlformats.org/officeDocument/2006/bibliography"/>
   </ds:schemaRefs>
 </ds:datastoreItem>
 </file>
</xml_diff>

<commit_message>
add small sections to objective1
</commit_message>
<xml_diff>
--- a/Project2.docx
+++ b/Project2.docx
@@ -2255,46 +2255,75 @@
         </w:rPr>
         <w:t xml:space="preserve"> </w:t>
       </w:r>
-      <w:r>
+    </w:p>
+    <w:p>
+      <w:pPr>
+        <w:pStyle w:val="Heading2"/>
         <w:rPr>
           <w:b/>
           <w:bCs/>
           <w:sz w:val="28"/>
           <w:szCs w:val="28"/>
         </w:rPr>
-        <w:t>Problem Statement</w:t>
-      </w:r>
-    </w:p>
-    <w:p>
-      <w:pPr>
-        <w:rPr>
-          <w:lang w:eastAsia="en-US"/>
-        </w:rPr>
-      </w:pPr>
-      <w:r>
-        <w:rPr>
-          <w:lang w:eastAsia="en-US"/>
-        </w:rPr>
-        <w:t xml:space="preserve">The goal of analysis Objective 1 is to use the EDA above to build a logistic regression model.  Here’s we’ll include an interpretation of the regression model coefficients, confidence intervals, and hypothesis testing. </w:t>
-      </w:r>
-    </w:p>
-    <w:p>
-      <w:pPr>
-        <w:pStyle w:val="Heading2"/>
+      </w:pPr>
+      <w:r>
         <w:rPr>
           <w:b/>
           <w:bCs/>
           <w:sz w:val="28"/>
           <w:szCs w:val="28"/>
         </w:rPr>
-      </w:pPr>
-      <w:r>
+        <w:t>Problem Statement</w:t>
+      </w:r>
+    </w:p>
+    <w:p>
+      <w:pPr>
+        <w:rPr>
+          <w:lang w:eastAsia="en-US"/>
+        </w:rPr>
+      </w:pPr>
+      <w:r>
+        <w:rPr>
+          <w:lang w:eastAsia="en-US"/>
+        </w:rPr>
+        <w:t>The goal of analysis Objective 1 is to use the EDA above to build a logistic regression model.  Here’s we’ll include an interpretation of the regression model</w:t>
+      </w:r>
+      <w:r>
+        <w:rPr>
+          <w:lang w:eastAsia="en-US"/>
+        </w:rPr>
+        <w:t xml:space="preserve"> assumptions and testing</w:t>
+      </w:r>
+      <w:r>
+        <w:rPr>
+          <w:lang w:eastAsia="en-US"/>
+        </w:rPr>
+        <w:t xml:space="preserve">. </w:t>
+      </w:r>
+      <w:r>
+        <w:rPr>
+          <w:lang w:eastAsia="en-US"/>
+        </w:rPr>
+        <w:br/>
+      </w:r>
+    </w:p>
+    <w:p>
+      <w:pPr>
+        <w:pStyle w:val="Heading2"/>
         <w:rPr>
           <w:b/>
           <w:bCs/>
           <w:sz w:val="28"/>
           <w:szCs w:val="28"/>
         </w:rPr>
+      </w:pPr>
+      <w:r>
+        <w:rPr>
+          <w:b/>
+          <w:bCs/>
+          <w:sz w:val="28"/>
+          <w:szCs w:val="28"/>
+        </w:rPr>
         <w:t>Feature Selection</w:t>
       </w:r>
     </w:p>
@@ -2347,7 +2376,7 @@
           <w:noProof/>
         </w:rPr>
         <w:drawing>
-          <wp:inline distT="0" distB="0" distL="0" distR="0" wp14:anchorId="2A7B5EFA" wp14:editId="59F76BDE">
+          <wp:inline distT="0" distB="0" distL="0" distR="0" wp14:anchorId="331C1096" wp14:editId="56B52BD3">
             <wp:extent cx="6042662" cy="2905771"/>
             <wp:effectExtent l="0" t="0" r="0" b="0"/>
             <wp:docPr id="251542990" name="Picture 8"/>
@@ -2417,7 +2446,6 @@
         <w:rPr>
           <w:rFonts w:ascii="Calibri" w:eastAsia="Calibri" w:hAnsi="Calibri" w:cs="Calibri"/>
         </w:rPr>
-        <w:lastRenderedPageBreak/>
         <w:t>In addition to the two features noted previously, number_diagnoses and diag_1 were also included. These values scored lower in terms of feature importance, but exhibited correlation with the outcome. The correlation between outcome and number_diagnoses is shown visually in Figure 3.</w:t>
       </w:r>
     </w:p>
@@ -2434,6 +2462,13 @@
         </w:rPr>
         <w:t>A logistic model trained based on these 4 features received an AUC score of 0.640 when predicting on a test set. For reference, a logistic model trained on the top 12 parameters from LASSO received an AUC score of 0.646. Thus, much of the explainable variation appears to be captured in the model with 4 predictors. This model will be used for interpretation.</w:t>
       </w:r>
+    </w:p>
+    <w:p>
+      <w:pPr>
+        <w:rPr>
+          <w:lang w:eastAsia="en-US"/>
+        </w:rPr>
+      </w:pPr>
     </w:p>
     <w:p>
       <w:pPr>
@@ -2452,22 +2487,406 @@
           <w:sz w:val="28"/>
           <w:szCs w:val="28"/>
         </w:rPr>
-        <w:t>Assumptions and Goodness of Fit</w:t>
+        <w:t xml:space="preserve">Simple </w:t>
+      </w:r>
+      <w:r>
+        <w:rPr>
+          <w:b/>
+          <w:bCs/>
+          <w:sz w:val="28"/>
+          <w:szCs w:val="28"/>
+        </w:rPr>
+        <w:t xml:space="preserve">Model </w:t>
+      </w:r>
+      <w:r>
+        <w:rPr>
+          <w:b/>
+          <w:bCs/>
+          <w:sz w:val="28"/>
+          <w:szCs w:val="28"/>
+        </w:rPr>
+        <w:t>Interpretation</w:t>
       </w:r>
     </w:p>
     <w:p>
-      <w:r>
-        <w:t>From a Hosmer-Lemeshow test, we fail to reject the null hypothesis that the model</w:t>
-      </w:r>
-      <w:r>
-        <w:t xml:space="preserve"> does not</w:t>
-      </w:r>
-      <w:r>
-        <w:t xml:space="preserve"> fit the data (p-value = 0.1548).</w:t>
+      <w:pPr>
+        <w:rPr>
+          <w:lang w:eastAsia="en-US"/>
+        </w:rPr>
+      </w:pPr>
+      <w:r>
+        <w:rPr>
+          <w:lang w:eastAsia="en-US"/>
+        </w:rPr>
+        <w:t xml:space="preserve">Based on our feature selections result above, </w:t>
+      </w:r>
+      <w:r>
+        <w:rPr>
+          <w:lang w:eastAsia="en-US"/>
+        </w:rPr>
+        <w:t>we</w:t>
+      </w:r>
+      <w:r>
+        <w:rPr>
+          <w:lang w:eastAsia="en-US"/>
+        </w:rPr>
+        <w:t xml:space="preserve"> decided to</w:t>
+      </w:r>
+      <w:r>
+        <w:rPr>
+          <w:lang w:eastAsia="en-US"/>
+        </w:rPr>
+        <w:t xml:space="preserve"> select “discharge_disposition_id”, “number_inpatients”, “diag_1” and number_diagnoses”</w:t>
+      </w:r>
+      <w:r>
+        <w:rPr>
+          <w:lang w:eastAsia="en-US"/>
+        </w:rPr>
+        <w:t xml:space="preserve"> as the major features </w:t>
+      </w:r>
+      <w:r>
+        <w:rPr>
+          <w:lang w:eastAsia="en-US"/>
+        </w:rPr>
+        <w:t>to build our simple</w:t>
+      </w:r>
+      <w:r>
+        <w:rPr>
+          <w:lang w:eastAsia="en-US"/>
+        </w:rPr>
+        <w:t xml:space="preserve"> model.</w:t>
+      </w:r>
+      <w:r>
+        <w:rPr>
+          <w:lang w:eastAsia="en-US"/>
+        </w:rPr>
+        <w:t xml:space="preserve"> </w:t>
+      </w:r>
+      <w:r>
+        <w:rPr>
+          <w:lang w:eastAsia="en-US"/>
+        </w:rPr>
+        <w:t xml:space="preserve">We use GLM to help us with the regression analysis. </w:t>
+      </w:r>
+      <w:r>
+        <w:rPr>
+          <w:lang w:eastAsia="en-US"/>
+        </w:rPr>
+        <w:t xml:space="preserve">The resulting equation for </w:t>
+      </w:r>
+      <w:r>
+        <w:rPr>
+          <w:lang w:eastAsia="en-US"/>
+        </w:rPr>
+        <w:t>the</w:t>
+      </w:r>
+      <w:r>
+        <w:rPr>
+          <w:lang w:eastAsia="en-US"/>
+        </w:rPr>
+        <w:t xml:space="preserve"> model</w:t>
+      </w:r>
+      <w:r>
+        <w:rPr>
+          <w:lang w:eastAsia="en-US"/>
+        </w:rPr>
+        <w:t xml:space="preserve"> is:</w:t>
       </w:r>
     </w:p>
     <w:p>
       <w:pPr>
+        <w:rPr>
+          <w:b/>
+        </w:rPr>
+      </w:pPr>
+      <m:oMathPara>
+        <m:oMath>
+          <m:groupChr>
+            <m:groupChrPr>
+              <m:chr m:val="^"/>
+              <m:pos m:val="top"/>
+              <m:vertJc m:val="bot"/>
+              <m:ctrlPr>
+                <w:rPr>
+                  <w:rFonts w:ascii="Cambria Math" w:hAnsi="Cambria Math" w:cs="Times New Roman"/>
+                  <w:sz w:val="24"/>
+                  <w:szCs w:val="24"/>
+                </w:rPr>
+              </m:ctrlPr>
+            </m:groupChrPr>
+            <m:e>
+              <m:r>
+                <m:rPr>
+                  <m:sty m:val="b"/>
+                </m:rPr>
+                <w:rPr>
+                  <w:rFonts w:ascii="Cambria Math" w:hAnsi="Cambria Math"/>
+                </w:rPr>
+                <m:t>μ</m:t>
+              </m:r>
+            </m:e>
+          </m:groupChr>
+          <m:d>
+            <m:dPr>
+              <m:ctrlPr>
+                <w:rPr>
+                  <w:rFonts w:ascii="Cambria Math" w:hAnsi="Cambria Math" w:cs="Times New Roman"/>
+                  <w:b/>
+                  <w:sz w:val="24"/>
+                  <w:szCs w:val="24"/>
+                </w:rPr>
+              </m:ctrlPr>
+            </m:dPr>
+            <m:e>
+              <m:r>
+                <m:rPr>
+                  <m:sty m:val="b"/>
+                </m:rPr>
+                <w:rPr>
+                  <w:rFonts w:ascii="Cambria Math" w:hAnsi="Cambria Math"/>
+                </w:rPr>
+                <m:t>outcome</m:t>
+              </m:r>
+            </m:e>
+          </m:d>
+          <m:r>
+            <m:rPr>
+              <m:sty m:val="b"/>
+            </m:rPr>
+            <w:rPr>
+              <w:rFonts w:ascii="Cambria Math" w:hAnsi="Cambria Math"/>
+            </w:rPr>
+            <m:t>=0.5459189+0.433</m:t>
+          </m:r>
+          <m:d>
+            <m:dPr>
+              <m:ctrlPr>
+                <w:rPr>
+                  <w:rFonts w:ascii="Cambria Math" w:hAnsi="Cambria Math"/>
+                  <w:b/>
+                  <w:i/>
+                </w:rPr>
+              </m:ctrlPr>
+            </m:dPr>
+            <m:e>
+              <m:r>
+                <m:rPr>
+                  <m:sty m:val="bi"/>
+                </m:rPr>
+                <w:rPr>
+                  <w:rFonts w:ascii="Cambria Math" w:hAnsi="Cambria Math"/>
+                </w:rPr>
+                <m:t>discharge_disposition_id</m:t>
+              </m:r>
+            </m:e>
+          </m:d>
+          <m:r>
+            <m:rPr>
+              <m:sty m:val="bi"/>
+            </m:rPr>
+            <w:rPr>
+              <w:rFonts w:ascii="Cambria Math" w:hAnsi="Cambria Math"/>
+            </w:rPr>
+            <m:t>+0.582</m:t>
+          </m:r>
+          <m:d>
+            <m:dPr>
+              <m:ctrlPr>
+                <w:rPr>
+                  <w:rFonts w:ascii="Cambria Math" w:hAnsi="Cambria Math"/>
+                  <w:b/>
+                  <w:i/>
+                </w:rPr>
+              </m:ctrlPr>
+            </m:dPr>
+            <m:e>
+              <m:r>
+                <m:rPr>
+                  <m:sty m:val="bi"/>
+                </m:rPr>
+                <w:rPr>
+                  <w:rFonts w:ascii="Cambria Math" w:hAnsi="Cambria Math"/>
+                </w:rPr>
+                <m:t>number_inpatient</m:t>
+              </m:r>
+            </m:e>
+          </m:d>
+          <m:r>
+            <m:rPr>
+              <m:sty m:val="bi"/>
+            </m:rPr>
+            <w:rPr>
+              <w:rFonts w:ascii="Cambria Math" w:hAnsi="Cambria Math"/>
+            </w:rPr>
+            <m:t>+0.412</m:t>
+          </m:r>
+          <m:d>
+            <m:dPr>
+              <m:ctrlPr>
+                <w:rPr>
+                  <w:rFonts w:ascii="Cambria Math" w:hAnsi="Cambria Math"/>
+                  <w:b/>
+                  <w:i/>
+                </w:rPr>
+              </m:ctrlPr>
+            </m:dPr>
+            <m:e>
+              <m:r>
+                <m:rPr>
+                  <m:sty m:val="bi"/>
+                </m:rPr>
+                <w:rPr>
+                  <w:rFonts w:ascii="Cambria Math" w:hAnsi="Cambria Math"/>
+                </w:rPr>
+                <m:t>diag_1</m:t>
+              </m:r>
+            </m:e>
+          </m:d>
+          <m:r>
+            <m:rPr>
+              <m:sty m:val="bi"/>
+            </m:rPr>
+            <w:rPr>
+              <w:rFonts w:ascii="Cambria Math" w:hAnsi="Cambria Math"/>
+            </w:rPr>
+            <m:t>+0.464</m:t>
+          </m:r>
+          <m:d>
+            <m:dPr>
+              <m:ctrlPr>
+                <w:rPr>
+                  <w:rFonts w:ascii="Cambria Math" w:hAnsi="Cambria Math"/>
+                  <w:b/>
+                  <w:i/>
+                </w:rPr>
+              </m:ctrlPr>
+            </m:dPr>
+            <m:e>
+              <m:r>
+                <m:rPr>
+                  <m:sty m:val="bi"/>
+                </m:rPr>
+                <w:rPr>
+                  <w:rFonts w:ascii="Cambria Math" w:hAnsi="Cambria Math"/>
+                </w:rPr>
+                <m:t>number_diagnoses</m:t>
+              </m:r>
+            </m:e>
+          </m:d>
+        </m:oMath>
+      </m:oMathPara>
+    </w:p>
+    <w:p>
+      <w:pPr>
+        <w:rPr>
+          <w:lang w:eastAsia="en-US"/>
+        </w:rPr>
+      </w:pPr>
+      <w:r>
+        <w:rPr>
+          <w:lang w:eastAsia="en-US"/>
+        </w:rPr>
+        <w:t xml:space="preserve">A sample of the parameter interpretation, using the condition feature, is as follows: </w:t>
+      </w:r>
+    </w:p>
+    <w:p>
+      <w:pPr>
+        <w:rPr>
+          <w:rFonts w:ascii="Calibri" w:eastAsia="Times New Roman" w:hAnsi="Calibri" w:cs="Calibri"/>
+          <w:color w:val="000000"/>
+          <w:lang w:eastAsia="en-US"/>
+        </w:rPr>
+      </w:pPr>
+      <w:r>
+        <w:rPr>
+          <w:lang w:eastAsia="en-US"/>
+        </w:rPr>
+        <w:t xml:space="preserve">Holding all other variables </w:t>
+      </w:r>
+      <w:r>
+        <w:rPr>
+          <w:lang w:eastAsia="en-US"/>
+        </w:rPr>
+        <w:t>constant,</w:t>
+      </w:r>
+      <w:r>
+        <w:rPr>
+          <w:lang w:eastAsia="en-US"/>
+        </w:rPr>
+        <w:t xml:space="preserve"> we expect that change in </w:t>
+      </w:r>
+      <w:r>
+        <w:rPr>
+          <w:lang w:eastAsia="en-US"/>
+        </w:rPr>
+        <w:t>outcome(Patient readmission to hospital)</w:t>
+      </w:r>
+      <w:r>
+        <w:rPr>
+          <w:lang w:eastAsia="en-US"/>
+        </w:rPr>
+        <w:t xml:space="preserve"> </w:t>
+      </w:r>
+      <w:r>
+        <w:rPr>
+          <w:lang w:eastAsia="en-US"/>
+        </w:rPr>
+        <w:t xml:space="preserve">with </w:t>
+      </w:r>
+      <w:r>
+        <w:rPr>
+          <w:lang w:eastAsia="en-US"/>
+        </w:rPr>
+        <w:t>increase</w:t>
+      </w:r>
+      <w:r>
+        <w:rPr>
+          <w:lang w:eastAsia="en-US"/>
+        </w:rPr>
+        <w:t xml:space="preserve"> in each features.</w:t>
+      </w:r>
+      <w:bookmarkStart w:id="0" w:name="_GoBack"/>
+      <w:bookmarkEnd w:id="0"/>
+      <w:r>
+        <w:rPr>
+          <w:lang w:eastAsia="en-US"/>
+        </w:rPr>
+        <w:t xml:space="preserve"> </w:t>
+      </w:r>
+    </w:p>
+    <w:p>
+      <w:pPr>
+        <w:pStyle w:val="Heading2"/>
+        <w:rPr>
+          <w:b/>
+          <w:bCs/>
+          <w:sz w:val="28"/>
+          <w:szCs w:val="28"/>
+        </w:rPr>
+      </w:pPr>
+      <w:r>
+        <w:rPr>
+          <w:b/>
+          <w:bCs/>
+          <w:sz w:val="28"/>
+          <w:szCs w:val="28"/>
+        </w:rPr>
+        <w:t>Assumptions and Goodness of Fit</w:t>
+      </w:r>
+    </w:p>
+    <w:p>
+      <w:r>
+        <w:t>From a Hosmer-Lemeshow test, we fail to reject the null hypothesis that the model</w:t>
+      </w:r>
+      <w:r>
+        <w:t xml:space="preserve"> does not</w:t>
+      </w:r>
+      <w:r>
+        <w:t xml:space="preserve"> fit the data (p-value = 0.1548).</w:t>
+      </w:r>
+    </w:p>
+    <w:p>
+      <w:pPr>
         <w:jc w:val="center"/>
       </w:pPr>
       <w:r>
@@ -2475,7 +2894,7 @@
           <w:noProof/>
         </w:rPr>
         <w:drawing>
-          <wp:inline distT="0" distB="0" distL="0" distR="0" wp14:anchorId="03F215B1" wp14:editId="4DDC2BC0">
+          <wp:inline distT="0" distB="0" distL="0" distR="0" wp14:anchorId="4DB3EE63" wp14:editId="0ACD27E8">
             <wp:extent cx="3543300" cy="585972"/>
             <wp:effectExtent l="0" t="0" r="0" b="5080"/>
             <wp:docPr id="77539979" name="Picture 77539979"/>
@@ -2554,8 +2973,9 @@
         <w:rPr>
           <w:noProof/>
         </w:rPr>
+        <w:lastRenderedPageBreak/>
         <w:drawing>
-          <wp:inline distT="0" distB="0" distL="0" distR="0" wp14:anchorId="4B1477B4" wp14:editId="6B410888">
+          <wp:inline distT="0" distB="0" distL="0" distR="0" wp14:anchorId="7B809DE2" wp14:editId="1035E68F">
             <wp:extent cx="4572000" cy="2771775"/>
             <wp:effectExtent l="0" t="0" r="0" b="0"/>
             <wp:docPr id="1185176139" name="Picture 1185176139"/>
@@ -2596,17 +3016,12 @@
           </wp:inline>
         </w:drawing>
       </w:r>
-    </w:p>
-    <w:p/>
-    <w:p/>
-    <w:p/>
-    <w:p>
-      <w:pPr>
-        <w:rPr>
-          <w:sz w:val="28"/>
-          <w:szCs w:val="28"/>
-        </w:rPr>
-      </w:pPr>
+      <w:r>
+        <w:rPr>
+          <w:lang w:eastAsia="en-US"/>
+        </w:rPr>
+        <w:br/>
+      </w:r>
     </w:p>
     <w:p>
       <w:pPr>
@@ -2618,8 +3033,173 @@
           <w:szCs w:val="28"/>
         </w:rPr>
       </w:pPr>
-      <w:bookmarkStart w:id="0" w:name="_GoBack"/>
-      <w:bookmarkEnd w:id="0"/>
+      <w:r>
+        <w:rPr>
+          <w:b/>
+          <w:bCs/>
+          <w:sz w:val="28"/>
+          <w:szCs w:val="28"/>
+        </w:rPr>
+        <w:t>Conclusion</w:t>
+      </w:r>
+    </w:p>
+    <w:p>
+      <w:pPr>
+        <w:rPr>
+          <w:lang w:eastAsia="en-US"/>
+        </w:rPr>
+      </w:pPr>
+      <w:r>
+        <w:rPr>
+          <w:lang w:eastAsia="en-US"/>
+        </w:rPr>
+        <w:t xml:space="preserve">As can be seen from </w:t>
+      </w:r>
+      <w:r>
+        <w:rPr>
+          <w:lang w:eastAsia="en-US"/>
+        </w:rPr>
+        <w:t>the</w:t>
+      </w:r>
+      <w:r>
+        <w:rPr>
+          <w:i/>
+          <w:iCs/>
+          <w:lang w:eastAsia="en-US"/>
+        </w:rPr>
+        <w:t xml:space="preserve"> </w:t>
+      </w:r>
+      <w:r>
+        <w:rPr>
+          <w:i/>
+          <w:iCs/>
+          <w:lang w:eastAsia="en-US"/>
+        </w:rPr>
+        <w:t>Assumption and Goodness of fit</w:t>
+      </w:r>
+      <w:r>
+        <w:rPr>
+          <w:lang w:eastAsia="en-US"/>
+        </w:rPr>
+        <w:t xml:space="preserve"> </w:t>
+      </w:r>
+      <w:r>
+        <w:rPr>
+          <w:lang w:eastAsia="en-US"/>
+        </w:rPr>
+        <w:t>section above</w:t>
+      </w:r>
+      <w:r>
+        <w:rPr>
+          <w:lang w:eastAsia="en-US"/>
+        </w:rPr>
+        <w:t>,</w:t>
+      </w:r>
+      <w:r>
+        <w:rPr>
+          <w:lang w:eastAsia="en-US"/>
+        </w:rPr>
+        <w:t xml:space="preserve"> w</w:t>
+      </w:r>
+      <w:r>
+        <w:rPr>
+          <w:lang w:eastAsia="en-US"/>
+        </w:rPr>
+        <w:t>e</w:t>
+      </w:r>
+      <w:r>
+        <w:rPr>
+          <w:lang w:eastAsia="en-US"/>
+        </w:rPr>
+        <w:t xml:space="preserve"> </w:t>
+      </w:r>
+      <w:r>
+        <w:rPr>
+          <w:lang w:eastAsia="en-US"/>
+        </w:rPr>
+        <w:t xml:space="preserve">use glm to </w:t>
+      </w:r>
+      <w:r>
+        <w:rPr>
+          <w:lang w:eastAsia="en-US"/>
+        </w:rPr>
+        <w:t>build a</w:t>
+      </w:r>
+      <w:r>
+        <w:rPr>
+          <w:lang w:eastAsia="en-US"/>
+        </w:rPr>
+        <w:t xml:space="preserve"> simple</w:t>
+      </w:r>
+      <w:r>
+        <w:rPr>
+          <w:lang w:eastAsia="en-US"/>
+        </w:rPr>
+        <w:t xml:space="preserve"> model </w:t>
+      </w:r>
+      <w:r>
+        <w:rPr>
+          <w:lang w:eastAsia="en-US"/>
+        </w:rPr>
+        <w:t>for h</w:t>
+      </w:r>
+      <w:r>
+        <w:rPr>
+          <w:lang w:eastAsia="en-US"/>
+        </w:rPr>
+        <w:t>ospital patient readmission prediction</w:t>
+      </w:r>
+      <w:r>
+        <w:rPr>
+          <w:lang w:eastAsia="en-US"/>
+        </w:rPr>
+        <w:t xml:space="preserve">. These values, shown </w:t>
+      </w:r>
+      <w:r>
+        <w:rPr>
+          <w:lang w:eastAsia="en-US"/>
+        </w:rPr>
+        <w:t xml:space="preserve">as </w:t>
+      </w:r>
+      <w:r>
+        <w:rPr>
+          <w:lang w:eastAsia="en-US"/>
+        </w:rPr>
+        <w:t xml:space="preserve">above </w:t>
+      </w:r>
+      <w:r>
+        <w:t xml:space="preserve">provides </w:t>
+      </w:r>
+      <w:r>
+        <w:t xml:space="preserve">evidence for us to </w:t>
+      </w:r>
+      <w:r>
+        <w:t>reject the null hypothesis that the model</w:t>
+      </w:r>
+      <w:r>
+        <w:t xml:space="preserve"> does not</w:t>
+      </w:r>
+      <w:r>
+        <w:t xml:space="preserve"> fit the data (p-value = 0.1548).</w:t>
+      </w:r>
+      <w:r>
+        <w:rPr>
+          <w:lang w:eastAsia="en-US"/>
+        </w:rPr>
+        <w:t xml:space="preserve"> </w:t>
+      </w:r>
+    </w:p>
+    <w:p>
+      <w:pPr>
+        <w:rPr>
+          <w:lang w:eastAsia="en-US"/>
+        </w:rPr>
+      </w:pPr>
+    </w:p>
+    <w:p>
+      <w:pPr>
+        <w:pStyle w:val="Heading2"/>
+      </w:pPr>
       <w:r>
         <w:rPr>
           <w:rFonts w:ascii="Calibri Light" w:eastAsia="Calibri Light" w:hAnsi="Calibri Light" w:cs="Calibri Light"/>
@@ -2628,48 +3208,53 @@
           <w:sz w:val="32"/>
           <w:szCs w:val="32"/>
         </w:rPr>
-        <w:lastRenderedPageBreak/>
         <w:t>Predictive Modeling</w:t>
       </w:r>
-      <w:r>
-        <w:br/>
-      </w:r>
-      <w:r>
+    </w:p>
+    <w:p>
+      <w:pPr>
+        <w:pStyle w:val="Heading2"/>
         <w:rPr>
           <w:b/>
           <w:bCs/>
           <w:sz w:val="28"/>
           <w:szCs w:val="28"/>
         </w:rPr>
+      </w:pPr>
+      <w:r>
+        <w:rPr>
+          <w:b/>
+          <w:bCs/>
+          <w:sz w:val="28"/>
+          <w:szCs w:val="28"/>
+        </w:rPr>
         <w:t>Problem Statement</w:t>
       </w:r>
-    </w:p>
-    <w:p>
-      <w:pPr>
-        <w:pStyle w:val="Heading2"/>
+      <w:r>
+        <w:rPr>
+          <w:b/>
+          <w:bCs/>
+          <w:sz w:val="28"/>
+          <w:szCs w:val="28"/>
+        </w:rPr>
+        <w:br/>
+      </w:r>
+      <w:r>
+        <w:rPr>
+          <w:rFonts w:ascii="Calibri" w:eastAsia="Calibri" w:hAnsi="Calibri" w:cs="Calibri"/>
+          <w:color w:val="auto"/>
+          <w:sz w:val="21"/>
+          <w:szCs w:val="21"/>
+        </w:rPr>
+        <w:t>I</w:t>
+      </w:r>
+      <w:r>
         <w:rPr>
           <w:rFonts w:ascii="Calibri" w:eastAsia="Calibri" w:hAnsi="Calibri" w:cs="Calibri"/>
           <w:color w:val="auto"/>
           <w:sz w:val="22"/>
           <w:szCs w:val="22"/>
         </w:rPr>
-      </w:pPr>
-      <w:r>
-        <w:rPr>
-          <w:rFonts w:ascii="Calibri" w:eastAsia="Calibri" w:hAnsi="Calibri" w:cs="Calibri"/>
-          <w:color w:val="auto"/>
-          <w:sz w:val="21"/>
-          <w:szCs w:val="21"/>
-        </w:rPr>
-        <w:t>I</w:t>
-      </w:r>
-      <w:r>
-        <w:rPr>
-          <w:rFonts w:ascii="Calibri" w:eastAsia="Calibri" w:hAnsi="Calibri" w:cs="Calibri"/>
-          <w:color w:val="auto"/>
-          <w:sz w:val="22"/>
-          <w:szCs w:val="22"/>
-        </w:rPr>
         <w:t>n the second objective of this project, we aim to provide the most predictive model possible. Several model types including logistic regression, random forests, and k-NN are used for prediction. In cases where a hyperparameter was used, the hyperparameter was tuned using cross validation on the training set. Then the models were scored using predictions on a test set.</w:t>
       </w:r>
     </w:p>
@@ -2691,6 +3276,7 @@
           <w:sz w:val="28"/>
           <w:szCs w:val="28"/>
         </w:rPr>
+        <w:lastRenderedPageBreak/>
         <w:t>Model Selection – Logistic Approach</w:t>
       </w:r>
     </w:p>
@@ -2908,7 +3494,6 @@
         <w:rPr>
           <w:rFonts w:ascii="Calibri" w:eastAsia="Calibri" w:hAnsi="Calibri" w:cs="Calibri"/>
         </w:rPr>
-        <w:lastRenderedPageBreak/>
         <w:t>We took the coefficients from the above Logistic model and create a glm model using them since LASSO coefficients will be biased toward zero.</w:t>
       </w:r>
     </w:p>
@@ -2922,6 +3507,7 @@
         <w:rPr>
           <w:noProof/>
         </w:rPr>
+        <w:lastRenderedPageBreak/>
         <w:drawing>
           <wp:inline distT="0" distB="0" distL="0" distR="0" wp14:anchorId="733F5F7A" wp14:editId="2BB96736">
             <wp:extent cx="4146550" cy="2416605"/>
@@ -3072,7 +3658,6 @@
         <w:rPr>
           <w:noProof/>
         </w:rPr>
-        <w:lastRenderedPageBreak/>
         <w:drawing>
           <wp:inline distT="0" distB="0" distL="0" distR="0" wp14:anchorId="3F814161" wp14:editId="48B8EF62">
             <wp:extent cx="4258967" cy="2425700"/>
@@ -3126,6 +3711,7 @@
         <w:rPr>
           <w:noProof/>
         </w:rPr>
+        <w:lastRenderedPageBreak/>
         <w:drawing>
           <wp:inline distT="0" distB="0" distL="0" distR="0" wp14:anchorId="78769484" wp14:editId="4ED0F779">
             <wp:extent cx="4295235" cy="2299970"/>
@@ -3249,7 +3835,7 @@
           <v:shape id="_x0000_i1025" type="#_x0000_t75" style="width:497.5pt;height:171pt" o:ole="">
             <v:imagedata r:id="rId24" o:title=""/>
           </v:shape>
-          <o:OLEObject Type="Embed" ProgID="Visio.Drawing.15" ShapeID="_x0000_i1025" DrawAspect="Content" ObjectID="_1637226525" r:id="rId25"/>
+          <o:OLEObject Type="Embed" ProgID="Visio.Drawing.15" ShapeID="_x0000_i1025" DrawAspect="Content" ObjectID="_1637232796" r:id="rId25"/>
         </w:object>
       </w:r>
     </w:p>
@@ -3278,6 +3864,7 @@
         <w:rPr>
           <w:noProof/>
         </w:rPr>
+        <w:lastRenderedPageBreak/>
         <w:drawing>
           <wp:inline distT="0" distB="0" distL="0" distR="0" wp14:anchorId="287942BD" wp14:editId="6F580E39">
             <wp:extent cx="4286250" cy="2548853"/>
@@ -9948,7 +10535,7 @@
           <v:shape id="_x0000_i1026" type="#_x0000_t75" style="width:468pt;height:161pt" o:ole="">
             <v:imagedata r:id="rId42" o:title=""/>
           </v:shape>
-          <o:OLEObject Type="Embed" ProgID="Visio.Drawing.15" ShapeID="_x0000_i1026" DrawAspect="Content" ObjectID="_1637226526" r:id="rId43"/>
+          <o:OLEObject Type="Embed" ProgID="Visio.Drawing.15" ShapeID="_x0000_i1026" DrawAspect="Content" ObjectID="_1637232797" r:id="rId43"/>
         </w:object>
       </w:r>
       <w:r>
@@ -26626,15 +27213,6 @@
 </file>
 
 <file path=customXml/item1.xml><?xml version="1.0" encoding="utf-8"?>
-<?mso-contentType ?>
-<FormTemplates xmlns="http://schemas.microsoft.com/sharepoint/v3/contenttype/forms">
-  <Display>DocumentLibraryForm</Display>
-  <Edit>DocumentLibraryForm</Edit>
-  <New>DocumentLibraryForm</New>
-</FormTemplates>
-</file>
-
-<file path=customXml/item2.xml><?xml version="1.0" encoding="utf-8"?>
 <ct:contentTypeSchema xmlns:ct="http://schemas.microsoft.com/office/2006/metadata/contentType" xmlns:ma="http://schemas.microsoft.com/office/2006/metadata/properties/metaAttributes" ct:_="" ma:_="" ma:contentTypeName="Document" ma:contentTypeID="0x010100E9BE5E116E902A4AB6A5573049C00620" ma:contentTypeVersion="11" ma:contentTypeDescription="Create a new document." ma:contentTypeScope="" ma:versionID="b3aa41e190a184f826d0c545b0fe173a">
   <xsd:schema xmlns:xsd="http://www.w3.org/2001/XMLSchema" xmlns:xs="http://www.w3.org/2001/XMLSchema" xmlns:p="http://schemas.microsoft.com/office/2006/metadata/properties" xmlns:ns3="42c3fb70-e26e-416b-9933-bd2c1fb97f88" xmlns:ns4="d3b6acbd-5192-438b-a60d-7ff769b97351" targetNamespace="http://schemas.microsoft.com/office/2006/metadata/properties" ma:root="true" ma:fieldsID="05f5c5467588e8d9dd67bf3251e60bfd" ns3:_="" ns4:_="">
     <xsd:import namespace="42c3fb70-e26e-416b-9933-bd2c1fb97f88"/>
@@ -26843,10 +27421,19 @@
 </ct:contentTypeSchema>
 </file>
 
-<file path=customXml/item3.xml><?xml version="1.0" encoding="utf-8"?>
+<file path=customXml/item2.xml><?xml version="1.0" encoding="utf-8"?>
 <p:properties xmlns:p="http://schemas.microsoft.com/office/2006/metadata/properties" xmlns:xsi="http://www.w3.org/2001/XMLSchema-instance" xmlns:pc="http://schemas.microsoft.com/office/infopath/2007/PartnerControls">
   <documentManagement/>
 </p:properties>
+</file>
+
+<file path=customXml/item3.xml><?xml version="1.0" encoding="utf-8"?>
+<?mso-contentType ?>
+<FormTemplates xmlns="http://schemas.microsoft.com/sharepoint/v3/contenttype/forms">
+  <Display>DocumentLibraryForm</Display>
+  <Edit>DocumentLibraryForm</Edit>
+  <New>DocumentLibraryForm</New>
+</FormTemplates>
 </file>
 
 <file path=customXml/item4.xml><?xml version="1.0" encoding="utf-8"?>
@@ -26854,14 +27441,6 @@
 </file>
 
 <file path=customXml/itemProps1.xml><?xml version="1.0" encoding="utf-8"?>
-<ds:datastoreItem xmlns:ds="http://schemas.openxmlformats.org/officeDocument/2006/customXml" ds:itemID="{2647E85A-18A0-43C3-B022-B90CFC06F8ED}">
-  <ds:schemaRefs>
-    <ds:schemaRef ds:uri="http://schemas.microsoft.com/sharepoint/v3/contenttype/forms"/>
-  </ds:schemaRefs>
-</ds:datastoreItem>
-</file>
-
-<file path=customXml/itemProps2.xml><?xml version="1.0" encoding="utf-8"?>
 <ds:datastoreItem xmlns:ds="http://schemas.openxmlformats.org/officeDocument/2006/customXml" ds:itemID="{39E55A53-9BF0-4039-9ECB-8E7112BDE005}">
   <ds:schemaRefs>
     <ds:schemaRef ds:uri="http://schemas.microsoft.com/office/2006/metadata/contentType"/>
@@ -26880,7 +27459,7 @@
 </ds:datastoreItem>
 </file>
 
-<file path=customXml/itemProps3.xml><?xml version="1.0" encoding="utf-8"?>
+<file path=customXml/itemProps2.xml><?xml version="1.0" encoding="utf-8"?>
 <ds:datastoreItem xmlns:ds="http://schemas.openxmlformats.org/officeDocument/2006/customXml" ds:itemID="{7D9D371D-219A-4344-9EA7-217CE0E08DAB}">
   <ds:schemaRefs>
     <ds:schemaRef ds:uri="http://schemas.microsoft.com/office/2006/metadata/properties"/>
@@ -26889,8 +27468,16 @@
 </ds:datastoreItem>
 </file>
 
+<file path=customXml/itemProps3.xml><?xml version="1.0" encoding="utf-8"?>
+<ds:datastoreItem xmlns:ds="http://schemas.openxmlformats.org/officeDocument/2006/customXml" ds:itemID="{2647E85A-18A0-43C3-B022-B90CFC06F8ED}">
+  <ds:schemaRefs>
+    <ds:schemaRef ds:uri="http://schemas.microsoft.com/sharepoint/v3/contenttype/forms"/>
+  </ds:schemaRefs>
+</ds:datastoreItem>
+</file>
+
 <file path=customXml/itemProps4.xml><?xml version="1.0" encoding="utf-8"?>
-<ds:datastoreItem xmlns:ds="http://schemas.openxmlformats.org/officeDocument/2006/customXml" ds:itemID="{C12D604D-5C06-45C1-97FD-1F3BD6BF8A64}">
+<ds:datastoreItem xmlns:ds="http://schemas.openxmlformats.org/officeDocument/2006/customXml" ds:itemID="{D454D27B-15E5-4223-A2AF-DA9F29DBAB49}">
   <ds:schemaRefs>
     <ds:schemaRef ds:uri="http://schemas.openxmlformats.org/officeDocument/2006/bibliography"/>
   </ds:schemaRefs>

</xml_diff>

<commit_message>
Add reference levels in model section Add discussion for NA
</commit_message>
<xml_diff>
--- a/Project2.docx
+++ b/Project2.docx
@@ -792,19 +792,7 @@
           <w:rPr>
             <w:rStyle w:val="Hyperlink"/>
           </w:rPr>
-          <w:t>https://www.hind</w:t>
-        </w:r>
-        <w:r>
-          <w:rPr>
-            <w:rStyle w:val="Hyperlink"/>
-          </w:rPr>
-          <w:t>a</w:t>
-        </w:r>
-        <w:r>
-          <w:rPr>
-            <w:rStyle w:val="Hyperlink"/>
-          </w:rPr>
-          <w:t>wi.com/journals/bmri/2014/781670/tab1/</w:t>
+          <w:t>https://www.hindawi.com/journals/bmri/2014/781670/tab1/</w:t>
         </w:r>
       </w:hyperlink>
     </w:p>
@@ -3678,7 +3666,7 @@
           </m:d>
           <m:r>
             <m:rPr>
-              <m:sty m:val="b"/>
+              <m:sty m:val="p"/>
             </m:rPr>
             <w:br/>
           </m:r>
@@ -3711,6 +3699,20 @@
           <w:noProof/>
         </w:rPr>
       </w:pPr>
+      <w:r>
+        <w:rPr>
+          <w:noProof/>
+        </w:rPr>
+        <w:t>Level “1”  is used for reference of factor discharge_disposition_id and level “</w:t>
+      </w:r>
+      <w:bookmarkStart w:id="0" w:name="_GoBack"/>
+      <w:bookmarkEnd w:id="0"/>
+      <w:r>
+        <w:rPr>
+          <w:noProof/>
+        </w:rPr>
+        <w:t>circulatory” is used for reference in factor diag_1.</w:t>
+      </w:r>
     </w:p>
     <w:p>
       <w:pPr>
@@ -4096,7 +4098,6 @@
         <w:rPr>
           <w:noProof/>
         </w:rPr>
-        <w:lastRenderedPageBreak/>
         <w:t>Coefficient</w:t>
       </w:r>
       <w:r>
@@ -4174,6 +4175,12 @@
         </w:rPr>
         <w:t>Even though some of the levels of the two factors (discharge_disposition_id and diag_1) are not significant at the 95% level, they were included because the factor was found to be significant.</w:t>
       </w:r>
+      <w:r>
+        <w:rPr>
+          <w:bCs/>
+        </w:rPr>
+        <w:t xml:space="preserve"> There is an NA on the discharge disposition id 24. GLM from R was not able to calculate this part of the confidence interval. This could be due the data set only containing 4 observation of this level.</w:t>
+      </w:r>
     </w:p>
     <w:p>
       <w:pPr>
@@ -4261,25 +4268,7 @@
         <w:rPr>
           <w:bCs/>
         </w:rPr>
-        <w:t xml:space="preserve">The odds ratio of discharge disposition id 2 relative to </w:t>
-      </w:r>
-      <w:r>
-        <w:rPr>
-          <w:bCs/>
-        </w:rPr>
-        <w:t>discharge disposition id</w:t>
-      </w:r>
-      <w:r>
-        <w:rPr>
-          <w:bCs/>
-        </w:rPr>
-        <w:t xml:space="preserve"> 1 is 1.591 holding </w:t>
-      </w:r>
-      <w:r>
-        <w:rPr>
-          <w:bCs/>
-        </w:rPr>
-        <w:t>1</w:t>
+        <w:t>The odds ratio of discharge disposition id 2 relative to discharge disposition id 1 is 1.591 holding 1</w:t>
       </w:r>
       <w:r>
         <w:rPr>
@@ -4292,13 +4281,7 @@
         <w:rPr>
           <w:bCs/>
         </w:rPr>
-        <w:t xml:space="preserve"> diagnosis</w:t>
-      </w:r>
-      <w:r>
-        <w:rPr>
-          <w:bCs/>
-        </w:rPr>
-        <w:t>, number of diagnosis, and number inpatient visits constant. A 95% confidence interval for the odds ratio is [</w:t>
+        <w:t xml:space="preserve"> diagnosis, number of diagnosis, and number inpatient visits constant. A 95% confidence interval for the odds ratio is [</w:t>
       </w:r>
       <w:r>
         <w:rPr>
@@ -4369,7 +4352,6 @@
           <w:sz w:val="28"/>
           <w:szCs w:val="28"/>
         </w:rPr>
-        <w:lastRenderedPageBreak/>
         <w:t>Assumptions and Goodness of Fit</w:t>
       </w:r>
     </w:p>
@@ -4668,8 +4650,6 @@
         </w:rPr>
         <w:t xml:space="preserve"> diagnosis, discharge disposition id, number of inpatient visits in the previous year, and the number of diagnoses were important for prediction. With a small number of parameters in the model, the coefficients of the model can be easily interpreted to estimate the odds ratio of readmission.</w:t>
       </w:r>
-      <w:bookmarkStart w:id="0" w:name="_GoBack"/>
-      <w:bookmarkEnd w:id="0"/>
     </w:p>
     <w:p>
       <w:pPr>
@@ -5317,7 +5297,7 @@
           <v:shape id="_x0000_i1025" type="#_x0000_t75" style="width:497.4pt;height:171pt" o:ole="">
             <v:imagedata r:id="rId25" o:title=""/>
           </v:shape>
-          <o:OLEObject Type="Embed" ProgID="Visio.Drawing.15" ShapeID="_x0000_i1025" DrawAspect="Content" ObjectID="_1637248372" r:id="rId26"/>
+          <o:OLEObject Type="Embed" ProgID="Visio.Drawing.15" ShapeID="_x0000_i1025" DrawAspect="Content" ObjectID="_1637248837" r:id="rId26"/>
         </w:object>
       </w:r>
     </w:p>
@@ -12016,7 +11996,7 @@
           <v:shape id="_x0000_i1026" type="#_x0000_t75" style="width:468pt;height:160.8pt" o:ole="">
             <v:imagedata r:id="rId43" o:title=""/>
           </v:shape>
-          <o:OLEObject Type="Embed" ProgID="Visio.Drawing.15" ShapeID="_x0000_i1026" DrawAspect="Content" ObjectID="_1637248373" r:id="rId44"/>
+          <o:OLEObject Type="Embed" ProgID="Visio.Drawing.15" ShapeID="_x0000_i1026" DrawAspect="Content" ObjectID="_1637248838" r:id="rId44"/>
         </w:object>
       </w:r>
       <w:r>
@@ -28694,6 +28674,21 @@
 </file>
 
 <file path=customXml/item1.xml><?xml version="1.0" encoding="utf-8"?>
+<p:properties xmlns:p="http://schemas.microsoft.com/office/2006/metadata/properties" xmlns:xsi="http://www.w3.org/2001/XMLSchema-instance" xmlns:pc="http://schemas.microsoft.com/office/infopath/2007/PartnerControls">
+  <documentManagement/>
+</p:properties>
+</file>
+
+<file path=customXml/item2.xml><?xml version="1.0" encoding="utf-8"?>
+<?mso-contentType ?>
+<FormTemplates xmlns="http://schemas.microsoft.com/sharepoint/v3/contenttype/forms">
+  <Display>DocumentLibraryForm</Display>
+  <Edit>DocumentLibraryForm</Edit>
+  <New>DocumentLibraryForm</New>
+</FormTemplates>
+</file>
+
+<file path=customXml/item3.xml><?xml version="1.0" encoding="utf-8"?>
 <ct:contentTypeSchema xmlns:ct="http://schemas.microsoft.com/office/2006/metadata/contentType" xmlns:ma="http://schemas.microsoft.com/office/2006/metadata/properties/metaAttributes" ct:_="" ma:_="" ma:contentTypeName="Document" ma:contentTypeID="0x010100E9BE5E116E902A4AB6A5573049C00620" ma:contentTypeVersion="11" ma:contentTypeDescription="Create a new document." ma:contentTypeScope="" ma:versionID="b3aa41e190a184f826d0c545b0fe173a">
   <xsd:schema xmlns:xsd="http://www.w3.org/2001/XMLSchema" xmlns:xs="http://www.w3.org/2001/XMLSchema" xmlns:p="http://schemas.microsoft.com/office/2006/metadata/properties" xmlns:ns3="42c3fb70-e26e-416b-9933-bd2c1fb97f88" xmlns:ns4="d3b6acbd-5192-438b-a60d-7ff769b97351" targetNamespace="http://schemas.microsoft.com/office/2006/metadata/properties" ma:root="true" ma:fieldsID="05f5c5467588e8d9dd67bf3251e60bfd" ns3:_="" ns4:_="">
     <xsd:import namespace="42c3fb70-e26e-416b-9933-bd2c1fb97f88"/>
@@ -28902,26 +28897,28 @@
 </ct:contentTypeSchema>
 </file>
 
-<file path=customXml/item2.xml><?xml version="1.0" encoding="utf-8"?>
-<?mso-contentType ?>
-<FormTemplates xmlns="http://schemas.microsoft.com/sharepoint/v3/contenttype/forms">
-  <Display>DocumentLibraryForm</Display>
-  <Edit>DocumentLibraryForm</Edit>
-  <New>DocumentLibraryForm</New>
-</FormTemplates>
-</file>
-
-<file path=customXml/item3.xml><?xml version="1.0" encoding="utf-8"?>
-<p:properties xmlns:p="http://schemas.microsoft.com/office/2006/metadata/properties" xmlns:xsi="http://www.w3.org/2001/XMLSchema-instance" xmlns:pc="http://schemas.microsoft.com/office/infopath/2007/PartnerControls">
-  <documentManagement/>
-</p:properties>
-</file>
-
 <file path=customXml/item4.xml><?xml version="1.0" encoding="utf-8"?>
 <b:Sources xmlns:b="http://schemas.openxmlformats.org/officeDocument/2006/bibliography" xmlns="http://schemas.openxmlformats.org/officeDocument/2006/bibliography" SelectedStyle="\APASixthEditionOfficeOnline.xsl" StyleName="APA" Version="6"/>
 </file>
 
 <file path=customXml/itemProps1.xml><?xml version="1.0" encoding="utf-8"?>
+<ds:datastoreItem xmlns:ds="http://schemas.openxmlformats.org/officeDocument/2006/customXml" ds:itemID="{7D9D371D-219A-4344-9EA7-217CE0E08DAB}">
+  <ds:schemaRefs>
+    <ds:schemaRef ds:uri="http://schemas.microsoft.com/office/2006/metadata/properties"/>
+    <ds:schemaRef ds:uri="http://schemas.microsoft.com/office/infopath/2007/PartnerControls"/>
+  </ds:schemaRefs>
+</ds:datastoreItem>
+</file>
+
+<file path=customXml/itemProps2.xml><?xml version="1.0" encoding="utf-8"?>
+<ds:datastoreItem xmlns:ds="http://schemas.openxmlformats.org/officeDocument/2006/customXml" ds:itemID="{2647E85A-18A0-43C3-B022-B90CFC06F8ED}">
+  <ds:schemaRefs>
+    <ds:schemaRef ds:uri="http://schemas.microsoft.com/sharepoint/v3/contenttype/forms"/>
+  </ds:schemaRefs>
+</ds:datastoreItem>
+</file>
+
+<file path=customXml/itemProps3.xml><?xml version="1.0" encoding="utf-8"?>
 <ds:datastoreItem xmlns:ds="http://schemas.openxmlformats.org/officeDocument/2006/customXml" ds:itemID="{39E55A53-9BF0-4039-9ECB-8E7112BDE005}">
   <ds:schemaRefs>
     <ds:schemaRef ds:uri="http://schemas.microsoft.com/office/2006/metadata/contentType"/>
@@ -28940,25 +28937,8 @@
 </ds:datastoreItem>
 </file>
 
-<file path=customXml/itemProps2.xml><?xml version="1.0" encoding="utf-8"?>
-<ds:datastoreItem xmlns:ds="http://schemas.openxmlformats.org/officeDocument/2006/customXml" ds:itemID="{2647E85A-18A0-43C3-B022-B90CFC06F8ED}">
-  <ds:schemaRefs>
-    <ds:schemaRef ds:uri="http://schemas.microsoft.com/sharepoint/v3/contenttype/forms"/>
-  </ds:schemaRefs>
-</ds:datastoreItem>
-</file>
-
-<file path=customXml/itemProps3.xml><?xml version="1.0" encoding="utf-8"?>
-<ds:datastoreItem xmlns:ds="http://schemas.openxmlformats.org/officeDocument/2006/customXml" ds:itemID="{7D9D371D-219A-4344-9EA7-217CE0E08DAB}">
-  <ds:schemaRefs>
-    <ds:schemaRef ds:uri="http://schemas.microsoft.com/office/2006/metadata/properties"/>
-    <ds:schemaRef ds:uri="http://schemas.microsoft.com/office/infopath/2007/PartnerControls"/>
-  </ds:schemaRefs>
-</ds:datastoreItem>
-</file>
-
 <file path=customXml/itemProps4.xml><?xml version="1.0" encoding="utf-8"?>
-<ds:datastoreItem xmlns:ds="http://schemas.openxmlformats.org/officeDocument/2006/customXml" ds:itemID="{18CC6A26-4571-442D-A7D3-BCC8019BE1CE}">
+<ds:datastoreItem xmlns:ds="http://schemas.openxmlformats.org/officeDocument/2006/customXml" ds:itemID="{B2D005AE-BA46-4394-961E-A6FFD5700628}">
   <ds:schemaRefs>
     <ds:schemaRef ds:uri="http://schemas.openxmlformats.org/officeDocument/2006/bibliography"/>
   </ds:schemaRefs>

</xml_diff>